<commit_message>
Added project submission for team 14252930
</commit_message>
<xml_diff>
--- a/report/SGMS_report_14252930.docx
+++ b/report/SGMS_report_14252930.docx
@@ -37,28 +37,19 @@
       <w:bookmarkEnd w:id="0"/>
       <w:r>
         <w:rPr>
-          <w:rFonts w:ascii="Times New Roman" w:cs="Times New Roman" w:eastAsia="Times New Roman" w:hAnsi="Times New Roman"/>
-          <w:b w:val="0"/>
-          <w:i w:val="0"/>
-          <w:smallCaps w:val="0"/>
-          <w:strike w:val="0"/>
-          <w:color w:val="000000"/>
-          <w:sz w:val="24"/>
-          <w:szCs w:val="24"/>
-          <w:u w:val="none"/>
-          <w:shd w:fill="auto" w:val="clear"/>
-          <w:vertAlign w:val="baseline"/>
+          <w:sz w:val="20"/>
+          <w:szCs w:val="20"/>
         </w:rPr>
         <w:drawing>
           <wp:inline distB="0" distT="0" distL="0" distR="0">
-            <wp:extent cx="1464068" cy="1541788"/>
+            <wp:extent cx="1452504" cy="1521332"/>
             <wp:effectExtent b="0" l="0" r="0" t="0"/>
-            <wp:docPr id="7" name="image6.png"/>
+            <wp:docPr id="10" name="image9.png"/>
             <a:graphic>
               <a:graphicData uri="http://schemas.openxmlformats.org/drawingml/2006/picture">
                 <pic:pic>
                   <pic:nvPicPr>
-                    <pic:cNvPr id="0" name="image6.png"/>
+                    <pic:cNvPr id="0" name="image9.png"/>
                     <pic:cNvPicPr preferRelativeResize="0"/>
                   </pic:nvPicPr>
                   <pic:blipFill>
@@ -71,7 +62,7 @@
                   <pic:spPr>
                     <a:xfrm>
                       <a:off x="0" y="0"/>
-                      <a:ext cx="1464068" cy="1541788"/>
+                      <a:ext cx="1452504" cy="1521332"/>
                     </a:xfrm>
                     <a:prstGeom prst="rect"/>
                     <a:ln/>
@@ -746,32 +737,23 @@
       </w:pPr>
       <w:r>
         <w:rPr>
-          <w:rFonts w:ascii="Times New Roman" w:cs="Times New Roman" w:eastAsia="Times New Roman" w:hAnsi="Times New Roman"/>
-          <w:b w:val="0"/>
-          <w:i w:val="0"/>
-          <w:smallCaps w:val="0"/>
-          <w:strike w:val="0"/>
-          <w:color w:val="000000"/>
-          <w:sz w:val="24"/>
-          <w:szCs w:val="24"/>
-          <w:u w:val="none"/>
-          <w:shd w:fill="auto" w:val="clear"/>
-          <w:vertAlign w:val="baseline"/>
+          <w:sz w:val="20"/>
+          <w:szCs w:val="20"/>
         </w:rPr>
         <w:drawing>
           <wp:inline distB="0" distT="0" distL="0" distR="0">
-            <wp:extent cx="1464292" cy="1551565"/>
+            <wp:extent cx="1452504" cy="1521332"/>
             <wp:effectExtent b="0" l="0" r="0" t="0"/>
-            <wp:docPr id="8" name="image5.png"/>
+            <wp:docPr id="4" name="image9.png"/>
             <a:graphic>
               <a:graphicData uri="http://schemas.openxmlformats.org/drawingml/2006/picture">
                 <pic:pic>
                   <pic:nvPicPr>
-                    <pic:cNvPr id="0" name="image5.png"/>
+                    <pic:cNvPr id="0" name="image9.png"/>
                     <pic:cNvPicPr preferRelativeResize="0"/>
                   </pic:nvPicPr>
                   <pic:blipFill>
-                    <a:blip r:embed="rId7"/>
+                    <a:blip r:embed="rId6"/>
                     <a:srcRect b="0" l="0" r="0" t="0"/>
                     <a:stretch>
                       <a:fillRect/>
@@ -780,7 +762,7 @@
                   <pic:spPr>
                     <a:xfrm>
                       <a:off x="0" y="0"/>
-                      <a:ext cx="1464292" cy="1551565"/>
+                      <a:ext cx="1452504" cy="1521332"/>
                     </a:xfrm>
                     <a:prstGeom prst="rect"/>
                     <a:ln/>
@@ -1782,9 +1764,9 @@
           <w:vertAlign w:val="baseline"/>
         </w:rPr>
         <w:sectPr>
-          <w:headerReference r:id="rId8" w:type="default"/>
-          <w:headerReference r:id="rId9" w:type="first"/>
-          <w:footerReference r:id="rId10" w:type="first"/>
+          <w:headerReference r:id="rId7" w:type="default"/>
+          <w:headerReference r:id="rId8" w:type="first"/>
+          <w:footerReference r:id="rId9" w:type="first"/>
           <w:pgSz w:h="16839" w:w="11907" w:orient="portrait"/>
           <w:pgMar w:bottom="1440" w:top="1440" w:left="2160" w:right="1440" w:header="720" w:footer="720"/>
           <w:pgNumType w:start="1"/>
@@ -2106,11 +2088,11 @@
         <w:spacing w:after="240" w:line="240" w:lineRule="auto"/>
         <w:rPr/>
         <w:sectPr>
-          <w:headerReference r:id="rId11" w:type="default"/>
-          <w:headerReference r:id="rId12" w:type="first"/>
-          <w:headerReference r:id="rId13" w:type="even"/>
-          <w:footerReference r:id="rId14" w:type="default"/>
-          <w:footerReference r:id="rId15" w:type="first"/>
+          <w:headerReference r:id="rId10" w:type="default"/>
+          <w:headerReference r:id="rId11" w:type="first"/>
+          <w:headerReference r:id="rId12" w:type="even"/>
+          <w:footerReference r:id="rId13" w:type="default"/>
+          <w:footerReference r:id="rId14" w:type="first"/>
           <w:type w:val="nextPage"/>
           <w:pgSz w:h="16839" w:w="11907" w:orient="portrait"/>
           <w:pgMar w:bottom="1440" w:top="1440" w:left="2160" w:right="1440" w:header="720" w:footer="720"/>
@@ -2345,16 +2327,16 @@
                 <wp:extent cx="2692400" cy="12700"/>
                 <wp:effectExtent b="0" l="0" r="0" t="0"/>
                 <wp:wrapNone/>
-                <wp:docPr id="2" name="image10.png"/>
+                <wp:docPr id="2" name="image7.png"/>
                 <a:graphic>
                   <a:graphicData uri="http://schemas.openxmlformats.org/drawingml/2006/picture">
                     <pic:pic>
                       <pic:nvPicPr>
-                        <pic:cNvPr id="0" name="image10.png"/>
+                        <pic:cNvPr id="0" name="image7.png"/>
                         <pic:cNvPicPr preferRelativeResize="0"/>
                       </pic:nvPicPr>
                       <pic:blipFill>
-                        <a:blip r:embed="rId16"/>
+                        <a:blip r:embed="rId15"/>
                         <a:srcRect/>
                         <a:stretch>
                           <a:fillRect/>
@@ -2462,7 +2444,7 @@
         <w:spacing w:after="0" w:lineRule="auto"/>
         <w:rPr/>
         <w:sectPr>
-          <w:footerReference r:id="rId17" w:type="default"/>
+          <w:footerReference r:id="rId16" w:type="default"/>
           <w:type w:val="continuous"/>
           <w:pgSz w:h="16839" w:w="11907" w:orient="portrait"/>
           <w:pgMar w:bottom="1440" w:top="1440" w:left="2160" w:right="1440" w:header="720" w:footer="720"/>
@@ -2547,16 +2529,16 @@
                 <wp:extent cx="2692400" cy="12700"/>
                 <wp:effectExtent b="0" l="0" r="0" t="0"/>
                 <wp:wrapNone/>
-                <wp:docPr id="1" name="image9.png"/>
+                <wp:docPr id="1" name="image5.png"/>
                 <a:graphic>
                   <a:graphicData uri="http://schemas.openxmlformats.org/drawingml/2006/picture">
                     <pic:pic>
                       <pic:nvPicPr>
-                        <pic:cNvPr id="0" name="image9.png"/>
+                        <pic:cNvPr id="0" name="image5.png"/>
                         <pic:cNvPicPr preferRelativeResize="0"/>
                       </pic:nvPicPr>
                       <pic:blipFill>
-                        <a:blip r:embed="rId16"/>
+                        <a:blip r:embed="rId15"/>
                         <a:srcRect/>
                         <a:stretch>
                           <a:fillRect/>
@@ -2819,7 +2801,7 @@
         <w:spacing w:after="0" w:line="391" w:lineRule="auto"/>
         <w:rPr/>
         <w:sectPr>
-          <w:footerReference r:id="rId18" w:type="default"/>
+          <w:footerReference r:id="rId17" w:type="default"/>
           <w:type w:val="continuous"/>
           <w:pgSz w:h="16839" w:w="11907" w:orient="portrait"/>
           <w:pgMar w:bottom="1440" w:top="1440" w:left="2160" w:right="1440" w:header="720" w:footer="720"/>
@@ -3438,7 +3420,7 @@
         <w:jc w:val="left"/>
         <w:rPr/>
         <w:sectPr>
-          <w:footerReference r:id="rId19" w:type="default"/>
+          <w:footerReference r:id="rId18" w:type="default"/>
           <w:type w:val="continuous"/>
           <w:pgSz w:h="16839" w:w="11907" w:orient="portrait"/>
           <w:pgMar w:bottom="1440" w:top="1440" w:left="2160" w:right="1440" w:header="720" w:footer="720"/>
@@ -3558,7 +3540,7 @@
           <w:highlight w:val="white"/>
           <w:rtl w:val="0"/>
         </w:rPr>
-        <w:t xml:space="preserve">Keywords: GPA,Marks, Name, Roll number, Rank</w:t>
+        <w:t xml:space="preserve">Keywords: GPA,SGMS</w:t>
       </w:r>
       <w:r>
         <w:rPr>
@@ -3670,7 +3652,7 @@
       <w:pPr>
         <w:rPr/>
         <w:sectPr>
-          <w:footerReference r:id="rId20" w:type="default"/>
+          <w:footerReference r:id="rId19" w:type="default"/>
           <w:type w:val="continuous"/>
           <w:pgSz w:h="16839" w:w="11907" w:orient="portrait"/>
           <w:pgMar w:bottom="1440" w:top="1440" w:left="2160" w:right="1440" w:header="720" w:footer="720"/>
@@ -3717,7 +3699,7 @@
         <w:pStyle w:val="Heading1"/>
         <w:rPr/>
         <w:sectPr>
-          <w:footerReference r:id="rId21" w:type="default"/>
+          <w:footerReference r:id="rId20" w:type="default"/>
           <w:type w:val="continuous"/>
           <w:pgSz w:h="16839" w:w="11907" w:orient="portrait"/>
           <w:pgMar w:bottom="1440" w:top="1440" w:left="2160" w:right="1440" w:header="720" w:footer="720"/>
@@ -3771,7 +3753,7 @@
             <w:instrText xml:space="preserve"> TOC \h \u \z \t "Heading 1,1,Heading 2,2,Heading 3,3,"</w:instrText>
             <w:fldChar w:fldCharType="separate"/>
           </w:r>
-          <w:hyperlink r:id="rId22">
+          <w:hyperlink r:id="rId21">
             <w:r>
               <w:rPr>
                 <w:b w:val="1"/>
@@ -3801,7 +3783,7 @@
               <w:b w:val="1"/>
             </w:rPr>
           </w:pPr>
-          <w:hyperlink r:id="rId23">
+          <w:hyperlink r:id="rId22">
             <w:r>
               <w:rPr>
                 <w:b w:val="1"/>
@@ -3831,7 +3813,7 @@
               <w:b w:val="1"/>
             </w:rPr>
           </w:pPr>
-          <w:hyperlink r:id="rId24">
+          <w:hyperlink r:id="rId23">
             <w:r>
               <w:rPr>
                 <w:b w:val="1"/>
@@ -3861,7 +3843,7 @@
               <w:b w:val="1"/>
             </w:rPr>
           </w:pPr>
-          <w:hyperlink r:id="rId25">
+          <w:hyperlink r:id="rId24">
             <w:r>
               <w:rPr>
                 <w:b w:val="1"/>
@@ -3891,7 +3873,7 @@
               <w:b w:val="1"/>
             </w:rPr>
           </w:pPr>
-          <w:hyperlink r:id="rId26">
+          <w:hyperlink r:id="rId25">
             <w:r>
               <w:rPr>
                 <w:b w:val="1"/>
@@ -3928,7 +3910,7 @@
             </w:rPr>
             <w:t xml:space="preserve">Table of Contents</w:t>
           </w:r>
-          <w:hyperlink r:id="rId27">
+          <w:hyperlink r:id="rId26">
             <w:r>
               <w:rPr>
                 <w:b w:val="1"/>
@@ -3959,7 +3941,7 @@
               <w:b w:val="1"/>
             </w:rPr>
           </w:pPr>
-          <w:hyperlink r:id="rId28">
+          <w:hyperlink r:id="rId27">
             <w:r>
               <w:rPr>
                 <w:b w:val="1"/>
@@ -3990,7 +3972,7 @@
               <w:b w:val="1"/>
             </w:rPr>
           </w:pPr>
-          <w:hyperlink r:id="rId29">
+          <w:hyperlink r:id="rId28">
             <w:r>
               <w:rPr>
                 <w:b w:val="1"/>
@@ -4026,7 +4008,7 @@
               <w:b w:val="1"/>
             </w:rPr>
           </w:pPr>
-          <w:hyperlink r:id="rId30">
+          <w:hyperlink r:id="rId29">
             <w:r>
               <w:rPr>
                 <w:b w:val="1"/>
@@ -4064,7 +4046,7 @@
             </w:rPr>
             <w:t xml:space="preserve">Background</w:t>
           </w:r>
-          <w:hyperlink r:id="rId31">
+          <w:hyperlink r:id="rId30">
             <w:r>
               <w:rPr>
                 <w:rtl w:val="0"/>
@@ -4094,7 +4076,7 @@
             <w:ind w:left="1312" w:hanging="400.99999999999994"/>
             <w:jc w:val="left"/>
           </w:pPr>
-          <w:hyperlink r:id="rId32">
+          <w:hyperlink r:id="rId31">
             <w:r>
               <w:rPr>
                 <w:rtl w:val="0"/>
@@ -4125,7 +4107,7 @@
             <w:ind w:left="1311" w:hanging="400"/>
             <w:jc w:val="left"/>
           </w:pPr>
-          <w:hyperlink r:id="rId33">
+          <w:hyperlink r:id="rId32">
             <w:r>
               <w:rPr>
                 <w:rtl w:val="0"/>
@@ -4156,7 +4138,7 @@
             <w:ind w:left="1311" w:hanging="400"/>
             <w:jc w:val="left"/>
           </w:pPr>
-          <w:hyperlink r:id="rId34">
+          <w:hyperlink r:id="rId33">
             <w:r>
               <w:rPr>
                 <w:rtl w:val="0"/>
@@ -4211,7 +4193,7 @@
             <w:ind w:left="1311" w:hanging="400"/>
             <w:jc w:val="left"/>
           </w:pPr>
-          <w:hyperlink r:id="rId35">
+          <w:hyperlink r:id="rId34">
             <w:r>
               <w:rPr>
                 <w:rtl w:val="0"/>
@@ -4245,7 +4227,7 @@
               <w:b w:val="1"/>
             </w:rPr>
           </w:pPr>
-          <w:hyperlink r:id="rId36">
+          <w:hyperlink r:id="rId35">
             <w:r>
               <w:rPr>
                 <w:b w:val="1"/>
@@ -4260,7 +4242,7 @@
               <w:b w:val="1"/>
               <w:rtl w:val="0"/>
             </w:rPr>
-            <w:t xml:space="preserve">3</w:t>
+            <w:t xml:space="preserve">4</w:t>
           </w:r>
         </w:p>
         <w:p>
@@ -4294,7 +4276,7 @@
             </w:rPr>
             <w:t xml:space="preserve">ishan-cse</w:t>
           </w:r>
-          <w:hyperlink r:id="rId37">
+          <w:hyperlink r:id="rId36">
             <w:r>
               <w:rPr>
                 <w:rtl w:val="0"/>
@@ -4307,7 +4289,7 @@
               <w:b w:val="1"/>
               <w:rtl w:val="0"/>
             </w:rPr>
-            <w:t xml:space="preserve">3</w:t>
+            <w:t xml:space="preserve">4</w:t>
           </w:r>
         </w:p>
         <w:p>
@@ -4328,7 +4310,7 @@
               <w:b w:val="1"/>
             </w:rPr>
           </w:pPr>
-          <w:hyperlink r:id="rId38">
+          <w:hyperlink r:id="rId37">
             <w:r>
               <w:rPr>
                 <w:b w:val="1"/>
@@ -4343,7 +4325,7 @@
               <w:b w:val="1"/>
               <w:rtl w:val="0"/>
             </w:rPr>
-            <w:t xml:space="preserve">5</w:t>
+            <w:t xml:space="preserve">6</w:t>
           </w:r>
         </w:p>
         <w:p>
@@ -4367,7 +4349,7 @@
             </w:rPr>
             <w:t xml:space="preserve">Hardware and Software Requirements</w:t>
           </w:r>
-          <w:hyperlink r:id="rId39">
+          <w:hyperlink r:id="rId38">
             <w:r>
               <w:rPr>
                 <w:rtl w:val="0"/>
@@ -4379,7 +4361,7 @@
             <w:rPr>
               <w:rtl w:val="0"/>
             </w:rPr>
-            <w:t xml:space="preserve">5</w:t>
+            <w:t xml:space="preserve">6</w:t>
           </w:r>
         </w:p>
         <w:p>
@@ -4403,7 +4385,7 @@
             </w:rPr>
             <w:t xml:space="preserve">Feasibility Study</w:t>
           </w:r>
-          <w:hyperlink r:id="rId40">
+          <w:hyperlink r:id="rId39">
             <w:r>
               <w:rPr>
                 <w:rtl w:val="0"/>
@@ -4415,7 +4397,7 @@
             <w:rPr>
               <w:rtl w:val="0"/>
             </w:rPr>
-            <w:t xml:space="preserve">5</w:t>
+            <w:t xml:space="preserve">6</w:t>
           </w:r>
         </w:p>
         <w:p>
@@ -4439,7 +4421,7 @@
             </w:rPr>
             <w:t xml:space="preserve">Economic Feasibility</w:t>
           </w:r>
-          <w:hyperlink r:id="rId41">
+          <w:hyperlink r:id="rId40">
             <w:r>
               <w:rPr>
                 <w:rtl w:val="0"/>
@@ -4451,7 +4433,7 @@
             <w:rPr>
               <w:rtl w:val="0"/>
             </w:rPr>
-            <w:t xml:space="preserve">5</w:t>
+            <w:t xml:space="preserve">6</w:t>
           </w:r>
         </w:p>
         <w:p>
@@ -4475,7 +4457,7 @@
             </w:rPr>
             <w:t xml:space="preserve">OperationalFeasibility</w:t>
           </w:r>
-          <w:hyperlink r:id="rId42">
+          <w:hyperlink r:id="rId41">
             <w:r>
               <w:rPr>
                 <w:rtl w:val="0"/>
@@ -4485,14 +4467,10 @@
           </w:hyperlink>
           <w:r>
             <w:rPr>
+              <w:b w:val="1"/>
               <w:rtl w:val="0"/>
             </w:rPr>
-            <w:t xml:space="preserve">5</w:t>
-          </w:r>
-          <w:r>
-            <w:rPr>
-              <w:rtl w:val="0"/>
-            </w:rPr>
+            <w:t xml:space="preserve">6</w:t>
           </w:r>
         </w:p>
         <w:p>
@@ -4513,7 +4491,7 @@
               <w:b w:val="1"/>
             </w:rPr>
           </w:pPr>
-          <w:hyperlink r:id="rId43">
+          <w:hyperlink r:id="rId42">
             <w:r>
               <w:rPr>
                 <w:b w:val="1"/>
@@ -4528,7 +4506,7 @@
               <w:b w:val="1"/>
               <w:rtl w:val="0"/>
             </w:rPr>
-            <w:t xml:space="preserve">6</w:t>
+            <w:t xml:space="preserve">7</w:t>
           </w:r>
         </w:p>
         <w:p>
@@ -4552,7 +4530,7 @@
             </w:rPr>
             <w:t xml:space="preserve">Overview of the architecture </w:t>
           </w:r>
-          <w:hyperlink r:id="rId44">
+          <w:hyperlink r:id="rId43">
             <w:r>
               <w:rPr>
                 <w:rtl w:val="0"/>
@@ -4564,7 +4542,7 @@
             <w:rPr>
               <w:rtl w:val="0"/>
             </w:rPr>
-            <w:t xml:space="preserve">6</w:t>
+            <w:t xml:space="preserve">7</w:t>
           </w:r>
         </w:p>
         <w:p>
@@ -4588,7 +4566,7 @@
             </w:rPr>
             <w:t xml:space="preserve">Modules</w:t>
           </w:r>
-          <w:hyperlink r:id="rId45">
+          <w:hyperlink r:id="rId44">
             <w:r>
               <w:rPr>
                 <w:rtl w:val="0"/>
@@ -4600,7 +4578,7 @@
             <w:rPr>
               <w:rtl w:val="0"/>
             </w:rPr>
-            <w:t xml:space="preserve">6</w:t>
+            <w:t xml:space="preserve">7</w:t>
           </w:r>
         </w:p>
         <w:p>
@@ -4624,151 +4602,7 @@
             </w:rPr>
             <w:t xml:space="preserve">Input Module</w:t>
           </w:r>
-          <w:hyperlink r:id="rId46">
-            <w:r>
-              <w:rPr>
-                <w:rtl w:val="0"/>
-              </w:rPr>
-              <w:tab/>
-            </w:r>
-          </w:hyperlink>
-          <w:r>
-            <w:rPr>
-              <w:rtl w:val="0"/>
-            </w:rPr>
-            <w:t xml:space="preserve">6</w:t>
-          </w:r>
-        </w:p>
-        <w:p>
-          <w:pPr>
-            <w:widowControl w:val="0"/>
-            <w:numPr>
-              <w:ilvl w:val="2"/>
-              <w:numId w:val="2"/>
-            </w:numPr>
-            <w:tabs>
-              <w:tab w:val="left" w:leader="none" w:pos="1811"/>
-              <w:tab w:val="right" w:leader="dot" w:pos="8758"/>
-            </w:tabs>
-            <w:spacing w:after="0" w:before="237" w:line="240" w:lineRule="auto"/>
-            <w:ind w:left="1811" w:hanging="540"/>
-            <w:jc w:val="left"/>
-          </w:pPr>
-          <w:r>
-            <w:rPr>
-              <w:rtl w:val="0"/>
-            </w:rPr>
-            <w:t xml:space="preserve">Sorting Module</w:t>
-          </w:r>
-          <w:hyperlink r:id="rId47">
-            <w:r>
-              <w:rPr>
-                <w:rtl w:val="0"/>
-              </w:rPr>
-              <w:tab/>
-            </w:r>
-          </w:hyperlink>
-          <w:r>
-            <w:rPr>
-              <w:rtl w:val="0"/>
-            </w:rPr>
-            <w:t xml:space="preserve">6</w:t>
-          </w:r>
-        </w:p>
-        <w:p>
-          <w:pPr>
-            <w:widowControl w:val="0"/>
-            <w:numPr>
-              <w:ilvl w:val="2"/>
-              <w:numId w:val="2"/>
-            </w:numPr>
-            <w:tabs>
-              <w:tab w:val="left" w:leader="none" w:pos="1811"/>
-              <w:tab w:val="right" w:leader="dot" w:pos="8758"/>
-            </w:tabs>
-            <w:spacing w:after="0" w:before="238" w:line="240" w:lineRule="auto"/>
-            <w:ind w:left="1811" w:hanging="540"/>
-            <w:jc w:val="left"/>
-          </w:pPr>
-          <w:r>
-            <w:rPr>
-              <w:rtl w:val="0"/>
-            </w:rPr>
-            <w:t xml:space="preserve">Processing Module</w:t>
-          </w:r>
-          <w:hyperlink r:id="rId48">
-            <w:r>
-              <w:rPr>
-                <w:rtl w:val="0"/>
-              </w:rPr>
-              <w:tab/>
-            </w:r>
-          </w:hyperlink>
-          <w:r>
-            <w:rPr>
-              <w:rtl w:val="0"/>
-            </w:rPr>
-            <w:t xml:space="preserve">6</w:t>
-          </w:r>
-        </w:p>
-        <w:p>
-          <w:pPr>
-            <w:widowControl w:val="0"/>
-            <w:numPr>
-              <w:ilvl w:val="2"/>
-              <w:numId w:val="2"/>
-            </w:numPr>
-            <w:tabs>
-              <w:tab w:val="left" w:leader="none" w:pos="1811"/>
-              <w:tab w:val="right" w:leader="dot" w:pos="8758"/>
-            </w:tabs>
-            <w:spacing w:after="0" w:before="238" w:line="240" w:lineRule="auto"/>
-            <w:ind w:left="1811" w:hanging="540"/>
-            <w:jc w:val="left"/>
-          </w:pPr>
-          <w:r>
-            <w:rPr>
-              <w:rtl w:val="0"/>
-            </w:rPr>
-            <w:t xml:space="preserve">File Handling Module</w:t>
-          </w:r>
-          <w:hyperlink r:id="rId49">
-            <w:r>
-              <w:rPr>
-                <w:rtl w:val="0"/>
-              </w:rPr>
-              <w:tab/>
-            </w:r>
-          </w:hyperlink>
-          <w:r>
-            <w:rPr>
-              <w:rtl w:val="0"/>
-            </w:rPr>
-            <w:t xml:space="preserve">7</w:t>
-          </w:r>
-        </w:p>
-        <w:p>
-          <w:pPr>
-            <w:widowControl w:val="0"/>
-            <w:numPr>
-              <w:ilvl w:val="2"/>
-              <w:numId w:val="2"/>
-            </w:numPr>
-            <w:tabs>
-              <w:tab w:val="left" w:leader="none" w:pos="1811"/>
-              <w:tab w:val="right" w:leader="dot" w:pos="8758"/>
-            </w:tabs>
-            <w:spacing w:after="0" w:before="240" w:line="240" w:lineRule="auto"/>
-            <w:ind w:left="1811" w:hanging="540"/>
-            <w:jc w:val="left"/>
-          </w:pPr>
-          <w:r>
-            <w:rPr>
-              <w:rtl w:val="0"/>
-            </w:rPr>
-            <w:t xml:space="preserve">Output Module</w:t>
-          </w:r>
-          <w:hyperlink r:id="rId50">
+          <w:hyperlink r:id="rId45">
             <w:r>
               <w:rPr>
                 <w:rtl w:val="0"/>
@@ -4802,81 +4636,9 @@
             <w:rPr>
               <w:rtl w:val="0"/>
             </w:rPr>
-            <w:t xml:space="preserve">Data Flow</w:t>
+            <w:t xml:space="preserve">Sorting Module</w:t>
           </w:r>
-          <w:hyperlink r:id="rId51">
-            <w:r>
-              <w:rPr>
-                <w:rtl w:val="0"/>
-              </w:rPr>
-              <w:tab/>
-            </w:r>
-          </w:hyperlink>
-          <w:r>
-            <w:rPr>
-              <w:rtl w:val="0"/>
-            </w:rPr>
-            <w:t xml:space="preserve">7</w:t>
-          </w:r>
-        </w:p>
-        <w:p>
-          <w:pPr>
-            <w:widowControl w:val="0"/>
-            <w:numPr>
-              <w:ilvl w:val="1"/>
-              <w:numId w:val="2"/>
-            </w:numPr>
-            <w:tabs>
-              <w:tab w:val="left" w:leader="none" w:pos="1271"/>
-              <w:tab w:val="right" w:leader="dot" w:pos="8741"/>
-            </w:tabs>
-            <w:spacing w:after="0" w:before="237" w:line="240" w:lineRule="auto"/>
-            <w:ind w:left="1271" w:hanging="360"/>
-            <w:jc w:val="left"/>
-          </w:pPr>
-          <w:r>
-            <w:rPr>
-              <w:rtl w:val="0"/>
-            </w:rPr>
-            <w:t xml:space="preserve">Methodology</w:t>
-          </w:r>
-          <w:hyperlink r:id="rId52">
-            <w:r>
-              <w:rPr>
-                <w:rtl w:val="0"/>
-              </w:rPr>
-              <w:tab/>
-            </w:r>
-          </w:hyperlink>
-          <w:r>
-            <w:rPr>
-              <w:rtl w:val="0"/>
-            </w:rPr>
-            <w:t xml:space="preserve">7</w:t>
-          </w:r>
-        </w:p>
-        <w:p>
-          <w:pPr>
-            <w:widowControl w:val="0"/>
-            <w:numPr>
-              <w:ilvl w:val="2"/>
-              <w:numId w:val="2"/>
-            </w:numPr>
-            <w:tabs>
-              <w:tab w:val="left" w:leader="none" w:pos="1811"/>
-              <w:tab w:val="right" w:leader="dot" w:pos="8758"/>
-            </w:tabs>
-            <w:spacing w:after="0" w:before="240" w:line="240" w:lineRule="auto"/>
-            <w:ind w:left="1811" w:hanging="540"/>
-            <w:jc w:val="left"/>
-          </w:pPr>
-          <w:r>
-            <w:rPr>
-              <w:rtl w:val="0"/>
-            </w:rPr>
-            <w:t xml:space="preserve">Problem Definition</w:t>
-          </w:r>
-          <w:hyperlink r:id="rId53">
+          <w:hyperlink r:id="rId46">
             <w:r>
               <w:rPr>
                 <w:rtl w:val="0"/>
@@ -4910,9 +4672,45 @@
             <w:rPr>
               <w:rtl w:val="0"/>
             </w:rPr>
-            <w:t xml:space="preserve">System Design</w:t>
+            <w:t xml:space="preserve">Processing Module</w:t>
           </w:r>
-          <w:hyperlink r:id="rId54">
+          <w:hyperlink r:id="rId47">
+            <w:r>
+              <w:rPr>
+                <w:rtl w:val="0"/>
+              </w:rPr>
+              <w:tab/>
+            </w:r>
+          </w:hyperlink>
+          <w:r>
+            <w:rPr>
+              <w:rtl w:val="0"/>
+            </w:rPr>
+            <w:t xml:space="preserve">7</w:t>
+          </w:r>
+        </w:p>
+        <w:p>
+          <w:pPr>
+            <w:widowControl w:val="0"/>
+            <w:numPr>
+              <w:ilvl w:val="2"/>
+              <w:numId w:val="2"/>
+            </w:numPr>
+            <w:tabs>
+              <w:tab w:val="left" w:leader="none" w:pos="1811"/>
+              <w:tab w:val="right" w:leader="dot" w:pos="8758"/>
+            </w:tabs>
+            <w:spacing w:after="0" w:before="238" w:line="240" w:lineRule="auto"/>
+            <w:ind w:left="1811" w:hanging="540"/>
+            <w:jc w:val="left"/>
+          </w:pPr>
+          <w:r>
+            <w:rPr>
+              <w:rtl w:val="0"/>
+            </w:rPr>
+            <w:t xml:space="preserve">File Handling Module</w:t>
+          </w:r>
+          <w:hyperlink r:id="rId48">
             <w:r>
               <w:rPr>
                 <w:rtl w:val="0"/>
@@ -4930,22 +4728,25 @@
         <w:p>
           <w:pPr>
             <w:widowControl w:val="0"/>
+            <w:numPr>
+              <w:ilvl w:val="2"/>
+              <w:numId w:val="2"/>
+            </w:numPr>
             <w:tabs>
               <w:tab w:val="left" w:leader="none" w:pos="1811"/>
               <w:tab w:val="right" w:leader="dot" w:pos="8758"/>
             </w:tabs>
-            <w:spacing w:after="0" w:before="238" w:line="240" w:lineRule="auto"/>
-            <w:ind w:left="1820" w:firstLine="0"/>
+            <w:spacing w:after="0" w:before="240" w:line="240" w:lineRule="auto"/>
+            <w:ind w:left="1811" w:hanging="540"/>
             <w:jc w:val="left"/>
-            <w:rPr/>
           </w:pPr>
           <w:r>
             <w:rPr>
               <w:rtl w:val="0"/>
             </w:rPr>
-            <w:t xml:space="preserve">4.3.2.1 Input</w:t>
+            <w:t xml:space="preserve">Output Module</w:t>
           </w:r>
-          <w:hyperlink r:id="rId55">
+          <w:hyperlink r:id="rId49">
             <w:r>
               <w:rPr>
                 <w:rtl w:val="0"/>
@@ -4963,22 +4764,25 @@
         <w:p>
           <w:pPr>
             <w:widowControl w:val="0"/>
+            <w:numPr>
+              <w:ilvl w:val="2"/>
+              <w:numId w:val="2"/>
+            </w:numPr>
             <w:tabs>
               <w:tab w:val="left" w:leader="none" w:pos="1811"/>
               <w:tab w:val="right" w:leader="dot" w:pos="8758"/>
             </w:tabs>
-            <w:spacing w:after="0" w:before="238" w:line="240" w:lineRule="auto"/>
-            <w:ind w:left="1820" w:firstLine="0"/>
+            <w:spacing w:after="0" w:before="237" w:line="240" w:lineRule="auto"/>
+            <w:ind w:left="1811" w:hanging="540"/>
             <w:jc w:val="left"/>
-            <w:rPr/>
           </w:pPr>
           <w:r>
             <w:rPr>
               <w:rtl w:val="0"/>
             </w:rPr>
-            <w:t xml:space="preserve">4.3.2.2 Processing</w:t>
+            <w:t xml:space="preserve">Data Flow</w:t>
           </w:r>
-          <w:hyperlink r:id="rId56">
+          <w:hyperlink r:id="rId50">
             <w:r>
               <w:rPr>
                 <w:rtl w:val="0"/>
@@ -4996,22 +4800,61 @@
         <w:p>
           <w:pPr>
             <w:widowControl w:val="0"/>
+            <w:numPr>
+              <w:ilvl w:val="1"/>
+              <w:numId w:val="2"/>
+            </w:numPr>
+            <w:tabs>
+              <w:tab w:val="left" w:leader="none" w:pos="1271"/>
+              <w:tab w:val="right" w:leader="dot" w:pos="8741"/>
+            </w:tabs>
+            <w:spacing w:after="0" w:before="237" w:line="240" w:lineRule="auto"/>
+            <w:ind w:left="1271" w:hanging="360"/>
+            <w:jc w:val="left"/>
+          </w:pPr>
+          <w:r>
+            <w:rPr>
+              <w:rtl w:val="0"/>
+            </w:rPr>
+            <w:t xml:space="preserve">Methodology</w:t>
+          </w:r>
+          <w:hyperlink r:id="rId51">
+            <w:r>
+              <w:rPr>
+                <w:rtl w:val="0"/>
+              </w:rPr>
+              <w:tab/>
+            </w:r>
+          </w:hyperlink>
+          <w:r>
+            <w:rPr>
+              <w:rtl w:val="0"/>
+            </w:rPr>
+            <w:t xml:space="preserve">8</w:t>
+          </w:r>
+        </w:p>
+        <w:p>
+          <w:pPr>
+            <w:widowControl w:val="0"/>
+            <w:numPr>
+              <w:ilvl w:val="2"/>
+              <w:numId w:val="2"/>
+            </w:numPr>
             <w:tabs>
               <w:tab w:val="left" w:leader="none" w:pos="1811"/>
               <w:tab w:val="right" w:leader="dot" w:pos="8758"/>
             </w:tabs>
-            <w:spacing w:after="0" w:before="238" w:line="240" w:lineRule="auto"/>
-            <w:ind w:left="1820" w:firstLine="0"/>
+            <w:spacing w:after="0" w:before="240" w:line="240" w:lineRule="auto"/>
+            <w:ind w:left="1811" w:hanging="540"/>
             <w:jc w:val="left"/>
-            <w:rPr/>
           </w:pPr>
           <w:r>
             <w:rPr>
               <w:rtl w:val="0"/>
             </w:rPr>
-            <w:t xml:space="preserve">4.3.2.3. Output</w:t>
+            <w:t xml:space="preserve">Problem Definition</w:t>
           </w:r>
-          <w:hyperlink r:id="rId57">
+          <w:hyperlink r:id="rId52">
             <w:r>
               <w:rPr>
                 <w:rtl w:val="0"/>
@@ -5045,9 +4888,9 @@
             <w:rPr>
               <w:rtl w:val="0"/>
             </w:rPr>
-            <w:t xml:space="preserve">Testing and Debugging</w:t>
+            <w:t xml:space="preserve">System Design</w:t>
           </w:r>
-          <w:hyperlink r:id="rId58">
+          <w:hyperlink r:id="rId53">
             <w:r>
               <w:rPr>
                 <w:rtl w:val="0"/>
@@ -5060,6 +4903,141 @@
               <w:rtl w:val="0"/>
             </w:rPr>
             <w:t xml:space="preserve">9</w:t>
+          </w:r>
+        </w:p>
+        <w:p>
+          <w:pPr>
+            <w:widowControl w:val="0"/>
+            <w:tabs>
+              <w:tab w:val="left" w:leader="none" w:pos="1811"/>
+              <w:tab w:val="right" w:leader="dot" w:pos="8758"/>
+            </w:tabs>
+            <w:spacing w:after="0" w:before="238" w:line="240" w:lineRule="auto"/>
+            <w:ind w:left="1820" w:firstLine="0"/>
+            <w:jc w:val="left"/>
+            <w:rPr/>
+          </w:pPr>
+          <w:r>
+            <w:rPr>
+              <w:rtl w:val="0"/>
+            </w:rPr>
+            <w:t xml:space="preserve">4.3.2.1 Input</w:t>
+          </w:r>
+          <w:hyperlink r:id="rId54">
+            <w:r>
+              <w:rPr>
+                <w:rtl w:val="0"/>
+              </w:rPr>
+              <w:tab/>
+            </w:r>
+          </w:hyperlink>
+          <w:r>
+            <w:rPr>
+              <w:rtl w:val="0"/>
+            </w:rPr>
+            <w:t xml:space="preserve">9</w:t>
+          </w:r>
+        </w:p>
+        <w:p>
+          <w:pPr>
+            <w:widowControl w:val="0"/>
+            <w:tabs>
+              <w:tab w:val="left" w:leader="none" w:pos="1811"/>
+              <w:tab w:val="right" w:leader="dot" w:pos="8758"/>
+            </w:tabs>
+            <w:spacing w:after="0" w:before="238" w:line="240" w:lineRule="auto"/>
+            <w:ind w:left="1820" w:firstLine="0"/>
+            <w:jc w:val="left"/>
+            <w:rPr/>
+          </w:pPr>
+          <w:r>
+            <w:rPr>
+              <w:rtl w:val="0"/>
+            </w:rPr>
+            <w:t xml:space="preserve">4.3.2.2 Processing</w:t>
+          </w:r>
+          <w:hyperlink r:id="rId55">
+            <w:r>
+              <w:rPr>
+                <w:rtl w:val="0"/>
+              </w:rPr>
+              <w:tab/>
+            </w:r>
+          </w:hyperlink>
+          <w:r>
+            <w:rPr>
+              <w:rtl w:val="0"/>
+            </w:rPr>
+            <w:t xml:space="preserve">9</w:t>
+          </w:r>
+        </w:p>
+        <w:p>
+          <w:pPr>
+            <w:widowControl w:val="0"/>
+            <w:tabs>
+              <w:tab w:val="left" w:leader="none" w:pos="1811"/>
+              <w:tab w:val="right" w:leader="dot" w:pos="8758"/>
+            </w:tabs>
+            <w:spacing w:after="0" w:before="238" w:line="240" w:lineRule="auto"/>
+            <w:ind w:left="1820" w:firstLine="0"/>
+            <w:jc w:val="left"/>
+            <w:rPr/>
+          </w:pPr>
+          <w:r>
+            <w:rPr>
+              <w:rtl w:val="0"/>
+            </w:rPr>
+            <w:t xml:space="preserve">4.3.2.3. Output</w:t>
+          </w:r>
+          <w:hyperlink r:id="rId56">
+            <w:r>
+              <w:rPr>
+                <w:rtl w:val="0"/>
+              </w:rPr>
+              <w:tab/>
+            </w:r>
+          </w:hyperlink>
+          <w:r>
+            <w:rPr>
+              <w:rtl w:val="0"/>
+            </w:rPr>
+            <w:t xml:space="preserve">9</w:t>
+          </w:r>
+        </w:p>
+        <w:p>
+          <w:pPr>
+            <w:widowControl w:val="0"/>
+            <w:numPr>
+              <w:ilvl w:val="2"/>
+              <w:numId w:val="2"/>
+            </w:numPr>
+            <w:tabs>
+              <w:tab w:val="left" w:leader="none" w:pos="1811"/>
+              <w:tab w:val="right" w:leader="dot" w:pos="8758"/>
+            </w:tabs>
+            <w:spacing w:after="0" w:before="238" w:line="240" w:lineRule="auto"/>
+            <w:ind w:left="1811" w:hanging="540"/>
+            <w:jc w:val="left"/>
+          </w:pPr>
+          <w:r>
+            <w:rPr>
+              <w:rtl w:val="0"/>
+            </w:rPr>
+            <w:t xml:space="preserve">Testing and Debugging</w:t>
+          </w:r>
+          <w:hyperlink r:id="rId57">
+            <w:r>
+              <w:rPr>
+                <w:rtl w:val="0"/>
+              </w:rPr>
+              <w:tab/>
+            </w:r>
+          </w:hyperlink>
+          <w:r>
+            <w:rPr>
+              <w:rtl w:val="0"/>
+            </w:rPr>
+            <w:t xml:space="preserve">10</w:t>
           </w:r>
         </w:p>
         <w:p>
@@ -5080,7 +5058,7 @@
               <w:b w:val="1"/>
             </w:rPr>
           </w:pPr>
-          <w:hyperlink r:id="rId59">
+          <w:hyperlink r:id="rId58">
             <w:r>
               <w:rPr>
                 <w:b w:val="1"/>
@@ -5095,7 +5073,7 @@
               <w:b w:val="1"/>
               <w:rtl w:val="0"/>
             </w:rPr>
-            <w:t xml:space="preserve">10</w:t>
+            <w:t xml:space="preserve">11</w:t>
           </w:r>
         </w:p>
         <w:p>
@@ -5119,7 +5097,7 @@
             </w:rPr>
             <w:t xml:space="preserve">Add Student </w:t>
           </w:r>
-          <w:hyperlink r:id="rId60">
+          <w:hyperlink r:id="rId59">
             <w:r>
               <w:rPr>
                 <w:rtl w:val="0"/>
@@ -5131,7 +5109,7 @@
             <w:rPr>
               <w:rtl w:val="0"/>
             </w:rPr>
-            <w:t xml:space="preserve">10</w:t>
+            <w:t xml:space="preserve">11</w:t>
           </w:r>
         </w:p>
         <w:p>
@@ -5155,7 +5133,7 @@
             </w:rPr>
             <w:t xml:space="preserve">Display Students</w:t>
           </w:r>
-          <w:hyperlink r:id="rId61">
+          <w:hyperlink r:id="rId60">
             <w:r>
               <w:rPr>
                 <w:rtl w:val="0"/>
@@ -5167,7 +5145,7 @@
             <w:rPr>
               <w:rtl w:val="0"/>
             </w:rPr>
-            <w:t xml:space="preserve">10</w:t>
+            <w:t xml:space="preserve">11</w:t>
           </w:r>
         </w:p>
         <w:p>
@@ -5191,7 +5169,7 @@
             </w:rPr>
             <w:t xml:space="preserve">Rank Students</w:t>
           </w:r>
-          <w:hyperlink r:id="rId62">
+          <w:hyperlink r:id="rId61">
             <w:r>
               <w:rPr>
                 <w:rtl w:val="0"/>
@@ -5203,7 +5181,7 @@
             <w:rPr>
               <w:rtl w:val="0"/>
             </w:rPr>
-            <w:t xml:space="preserve">10</w:t>
+            <w:t xml:space="preserve">11</w:t>
           </w:r>
         </w:p>
         <w:p>
@@ -5227,7 +5205,7 @@
             </w:rPr>
             <w:t xml:space="preserve">Exit</w:t>
           </w:r>
-          <w:hyperlink r:id="rId63">
+          <w:hyperlink r:id="rId62">
             <w:r>
               <w:rPr>
                 <w:rtl w:val="0"/>
@@ -5239,7 +5217,7 @@
             <w:rPr>
               <w:rtl w:val="0"/>
             </w:rPr>
-            <w:t xml:space="preserve">11</w:t>
+            <w:t xml:space="preserve">12</w:t>
           </w:r>
         </w:p>
         <w:p>
@@ -5260,7 +5238,7 @@
               <w:b w:val="1"/>
             </w:rPr>
           </w:pPr>
-          <w:hyperlink r:id="rId64">
+          <w:hyperlink r:id="rId63">
             <w:r>
               <w:rPr>
                 <w:b w:val="1"/>
@@ -5275,7 +5253,7 @@
               <w:b w:val="1"/>
               <w:rtl w:val="0"/>
             </w:rPr>
-            <w:t xml:space="preserve">12</w:t>
+            <w:t xml:space="preserve">13</w:t>
           </w:r>
           <w:r>
             <w:rPr>
@@ -5301,7 +5279,7 @@
               <w:b w:val="1"/>
             </w:rPr>
           </w:pPr>
-          <w:hyperlink r:id="rId65">
+          <w:hyperlink r:id="rId64">
             <w:r>
               <w:rPr>
                 <w:b w:val="1"/>
@@ -5316,7 +5294,7 @@
               <w:b w:val="1"/>
               <w:rtl w:val="0"/>
             </w:rPr>
-            <w:t xml:space="preserve">14</w:t>
+            <w:t xml:space="preserve">15</w:t>
           </w:r>
         </w:p>
         <w:p>
@@ -5337,7 +5315,7 @@
               <w:b w:val="1"/>
             </w:rPr>
           </w:pPr>
-          <w:hyperlink r:id="rId66">
+          <w:hyperlink r:id="rId65">
             <w:r>
               <w:rPr>
                 <w:b w:val="1"/>
@@ -5352,7 +5330,7 @@
               <w:b w:val="1"/>
               <w:rtl w:val="0"/>
             </w:rPr>
-            <w:t xml:space="preserve">14</w:t>
+            <w:t xml:space="preserve">15</w:t>
           </w:r>
         </w:p>
         <w:p>
@@ -5380,7 +5358,7 @@
             </w:rPr>
             <w:t xml:space="preserve">APPENDICES</w:t>
           </w:r>
-          <w:hyperlink r:id="rId67">
+          <w:hyperlink r:id="rId66">
             <w:r>
               <w:rPr>
                 <w:b w:val="1"/>
@@ -5393,7 +5371,7 @@
             <w:rPr>
               <w:rtl w:val="0"/>
             </w:rPr>
-            <w:t xml:space="preserve">14</w:t>
+            <w:t xml:space="preserve">15</w:t>
           </w:r>
         </w:p>
         <w:p>
@@ -5409,7 +5387,7 @@
               <w:b w:val="1"/>
             </w:rPr>
           </w:pPr>
-          <w:hyperlink r:id="rId68">
+          <w:hyperlink r:id="rId67">
             <w:r>
               <w:rPr>
                 <w:b w:val="1"/>
@@ -5424,7 +5402,7 @@
               <w:b w:val="1"/>
               <w:rtl w:val="0"/>
             </w:rPr>
-            <w:t xml:space="preserve">15</w:t>
+            <w:t xml:space="preserve">16</w:t>
           </w:r>
         </w:p>
         <w:p>
@@ -5483,7 +5461,7 @@
       <w:pPr>
         <w:rPr/>
         <w:sectPr>
-          <w:footerReference r:id="rId69" w:type="default"/>
+          <w:footerReference r:id="rId68" w:type="default"/>
           <w:type w:val="continuous"/>
           <w:pgSz w:h="16839" w:w="11907" w:orient="portrait"/>
           <w:pgMar w:bottom="1440" w:top="1440" w:left="2160" w:right="1440" w:header="720" w:footer="720"/>
@@ -5964,7 +5942,7 @@
       <w:pPr>
         <w:rPr/>
         <w:sectPr>
-          <w:footerReference r:id="rId70" w:type="default"/>
+          <w:footerReference r:id="rId69" w:type="default"/>
           <w:type w:val="continuous"/>
           <w:pgSz w:h="16839" w:w="11907" w:orient="portrait"/>
           <w:pgMar w:bottom="1440" w:top="1440" w:left="2160" w:right="1440" w:header="720" w:footer="720"/>
@@ -7235,7 +7213,7 @@
         <w:spacing w:after="0" w:line="240" w:lineRule="auto"/>
         <w:rPr/>
         <w:sectPr>
-          <w:footerReference r:id="rId71" w:type="default"/>
+          <w:footerReference r:id="rId70" w:type="default"/>
           <w:type w:val="continuous"/>
           <w:pgSz w:h="16839" w:w="11907" w:orient="portrait"/>
           <w:pgMar w:bottom="1440" w:top="1440" w:left="2160" w:right="1440" w:header="720" w:footer="720"/>
@@ -7392,7 +7370,46 @@
         <w:rPr>
           <w:rtl w:val="0"/>
         </w:rPr>
-        <w:t xml:space="preserve"> Your introduction here. Your introduction here. Your introduction here. Your introduction here.</w:t>
+        <w:t xml:space="preserve"> The </w:t>
+      </w:r>
+      <w:r>
+        <w:rPr>
+          <w:b w:val="1"/>
+          <w:rtl w:val="0"/>
+        </w:rPr>
+        <w:t xml:space="preserve">Student Grade Management System</w:t>
+      </w:r>
+      <w:r>
+        <w:rPr>
+          <w:rtl w:val="0"/>
+        </w:rPr>
+        <w:t xml:space="preserve"> is designed to automate the process of recording, managing, and retrieving student grades efficiently. The manual system of maintaining student records is prone to errors, time-consuming, and difficult to update. This project aims to develop a </w:t>
+      </w:r>
+      <w:r>
+        <w:rPr>
+          <w:b w:val="1"/>
+          <w:rtl w:val="0"/>
+        </w:rPr>
+        <w:t xml:space="preserve">C-program</w:t>
+      </w:r>
+      <w:r>
+        <w:rPr>
+          <w:rtl w:val="0"/>
+        </w:rPr>
+        <w:t xml:space="preserve"> that allows users to </w:t>
+      </w:r>
+      <w:r>
+        <w:rPr>
+          <w:b w:val="1"/>
+          <w:rtl w:val="0"/>
+        </w:rPr>
+        <w:t xml:space="preserve">add, rank and display student records</w:t>
+      </w:r>
+      <w:r>
+        <w:rPr>
+          <w:rtl w:val="0"/>
+        </w:rPr>
+        <w:t xml:space="preserve">, calculate grades based on predefined criteria, and store data using file handling for future access. By providing a structured and user-friendly approach, the system enhances accuracy, reduces manual workload, and ensures efficient academic record management.</w:t>
       </w:r>
     </w:p>
     <w:p>
@@ -7523,15 +7540,156 @@
       <w:pPr>
         <w:spacing w:before="200" w:lineRule="auto"/>
         <w:ind w:left="720" w:firstLine="0"/>
-        <w:rPr/>
-      </w:pPr>
-      <w:r>
         <w:rPr>
           <w:b w:val="0"/>
+        </w:rPr>
+      </w:pPr>
+      <w:r>
+        <w:rPr>
+          <w:b w:val="0"/>
           <w:rtl w:val="0"/>
         </w:rPr>
         <w:t xml:space="preserve">This report is divided into 9 sections. Each chapter discusses different issues related to the system SGMS. A basic introduction about the functionalities and requirements of SGMS has been described in chapter 1. The project statement, objectives, and applications of the project have also been described in this chapter. Chapter 2 covers the important background information and history about the different techniques used regarding the grade management of students using different prototypes. Chapter 3 gives information about architecture and data flow in the system during its execution.Methodology and working principles of the grade management processes are described in Chapter 4. The block diagram of the system as well as the different processes used for separation are also described here. In chapter 6, the implementation of the project is defined. In chapter 7, the outputs are illustrated. The future enhancements which can be made in this project are described in chapter 8. Finally, the conclusion drawn from this project, by the team members, is covered in chapter 9.</w:t>
       </w:r>
+    </w:p>
+    <w:p>
+      <w:pPr>
+        <w:spacing w:before="200" w:lineRule="auto"/>
+        <w:ind w:left="720" w:firstLine="0"/>
+        <w:rPr/>
+      </w:pPr>
+      <w:r>
+        <w:rPr>
+          <w:rtl w:val="0"/>
+        </w:rPr>
+      </w:r>
+    </w:p>
+    <w:p>
+      <w:pPr>
+        <w:spacing w:before="200" w:lineRule="auto"/>
+        <w:ind w:left="720" w:firstLine="0"/>
+        <w:rPr/>
+      </w:pPr>
+      <w:r>
+        <w:rPr>
+          <w:rtl w:val="0"/>
+        </w:rPr>
+      </w:r>
+    </w:p>
+    <w:p>
+      <w:pPr>
+        <w:spacing w:before="200" w:lineRule="auto"/>
+        <w:ind w:left="720" w:firstLine="0"/>
+        <w:rPr/>
+      </w:pPr>
+      <w:r>
+        <w:rPr>
+          <w:rtl w:val="0"/>
+        </w:rPr>
+      </w:r>
+    </w:p>
+    <w:p>
+      <w:pPr>
+        <w:spacing w:before="200" w:lineRule="auto"/>
+        <w:ind w:left="720" w:firstLine="0"/>
+        <w:rPr/>
+      </w:pPr>
+      <w:r>
+        <w:rPr>
+          <w:rtl w:val="0"/>
+        </w:rPr>
+      </w:r>
+    </w:p>
+    <w:p>
+      <w:pPr>
+        <w:spacing w:before="200" w:lineRule="auto"/>
+        <w:ind w:left="720" w:firstLine="0"/>
+        <w:rPr/>
+      </w:pPr>
+      <w:r>
+        <w:rPr>
+          <w:rtl w:val="0"/>
+        </w:rPr>
+      </w:r>
+    </w:p>
+    <w:p>
+      <w:pPr>
+        <w:spacing w:before="200" w:lineRule="auto"/>
+        <w:ind w:left="720" w:firstLine="0"/>
+        <w:rPr/>
+      </w:pPr>
+      <w:r>
+        <w:rPr>
+          <w:rtl w:val="0"/>
+        </w:rPr>
+      </w:r>
+    </w:p>
+    <w:p>
+      <w:pPr>
+        <w:spacing w:before="200" w:lineRule="auto"/>
+        <w:ind w:left="720" w:firstLine="0"/>
+        <w:rPr/>
+      </w:pPr>
+      <w:r>
+        <w:rPr>
+          <w:rtl w:val="0"/>
+        </w:rPr>
+      </w:r>
+    </w:p>
+    <w:p>
+      <w:pPr>
+        <w:spacing w:before="200" w:lineRule="auto"/>
+        <w:ind w:left="720" w:firstLine="0"/>
+        <w:rPr/>
+      </w:pPr>
+      <w:r>
+        <w:rPr>
+          <w:rtl w:val="0"/>
+        </w:rPr>
+      </w:r>
+    </w:p>
+    <w:p>
+      <w:pPr>
+        <w:spacing w:before="200" w:lineRule="auto"/>
+        <w:ind w:left="720" w:firstLine="0"/>
+        <w:rPr/>
+      </w:pPr>
+      <w:r>
+        <w:rPr>
+          <w:rtl w:val="0"/>
+        </w:rPr>
+      </w:r>
+    </w:p>
+    <w:p>
+      <w:pPr>
+        <w:spacing w:before="200" w:lineRule="auto"/>
+        <w:ind w:left="720" w:firstLine="0"/>
+        <w:rPr/>
+      </w:pPr>
+      <w:r>
+        <w:rPr>
+          <w:rtl w:val="0"/>
+        </w:rPr>
+      </w:r>
+    </w:p>
+    <w:p>
+      <w:pPr>
+        <w:spacing w:before="200" w:lineRule="auto"/>
+        <w:ind w:left="720" w:firstLine="0"/>
+        <w:rPr/>
+      </w:pPr>
+      <w:r>
+        <w:rPr>
+          <w:rtl w:val="0"/>
+        </w:rPr>
+      </w:r>
+    </w:p>
+    <w:p>
+      <w:pPr>
+        <w:spacing w:before="200" w:lineRule="auto"/>
+        <w:ind w:left="720" w:firstLine="0"/>
+        <w:rPr/>
+      </w:pPr>
       <w:r>
         <w:rPr>
           <w:rtl w:val="0"/>
@@ -7687,145 +7845,9 @@
         </w:rPr>
         <w:t xml:space="preserve">The system should feature the use of dynamic memory instead of static arrays, ensuring efficiency and scalability. Security should be taken seriously by implementing password encryption and decryption models instead of storing raw values. Lastly, replacing system-dependent functions with standard C functions would improve portability, ensuring the program can run across different operating systems without modification. </w:t>
       </w:r>
-    </w:p>
-    <w:p>
-      <w:pPr>
-        <w:spacing w:after="200" w:before="200" w:line="360" w:lineRule="auto"/>
-        <w:ind w:firstLine="720"/>
-        <w:rPr/>
-      </w:pPr>
-      <w:r>
-        <w:rPr>
-          <w:rtl w:val="0"/>
-        </w:rPr>
-      </w:r>
-    </w:p>
-    <w:p>
-      <w:pPr>
-        <w:spacing w:after="200" w:before="200" w:line="360" w:lineRule="auto"/>
-        <w:ind w:firstLine="720"/>
-        <w:rPr/>
-      </w:pPr>
-      <w:r>
-        <w:rPr>
-          <w:rtl w:val="0"/>
-        </w:rPr>
-      </w:r>
-    </w:p>
-    <w:p>
-      <w:pPr>
-        <w:spacing w:after="200" w:before="200" w:line="360" w:lineRule="auto"/>
-        <w:ind w:firstLine="720"/>
-        <w:rPr/>
-      </w:pPr>
-      <w:r>
-        <w:rPr>
-          <w:rtl w:val="0"/>
-        </w:rPr>
-      </w:r>
-    </w:p>
-    <w:p>
-      <w:pPr>
-        <w:spacing w:after="200" w:before="200" w:line="360" w:lineRule="auto"/>
-        <w:ind w:firstLine="720"/>
-        <w:rPr/>
-      </w:pPr>
-      <w:r>
-        <w:rPr>
-          <w:rtl w:val="0"/>
-        </w:rPr>
-      </w:r>
-    </w:p>
-    <w:p>
-      <w:pPr>
-        <w:spacing w:after="200" w:before="200" w:line="360" w:lineRule="auto"/>
-        <w:ind w:firstLine="720"/>
-        <w:rPr/>
-      </w:pPr>
-      <w:r>
-        <w:rPr>
-          <w:rtl w:val="0"/>
-        </w:rPr>
-      </w:r>
-    </w:p>
-    <w:p>
-      <w:pPr>
-        <w:spacing w:after="200" w:before="200" w:line="360" w:lineRule="auto"/>
-        <w:ind w:firstLine="720"/>
-        <w:rPr/>
-      </w:pPr>
-      <w:r>
-        <w:rPr>
-          <w:rtl w:val="0"/>
-        </w:rPr>
-      </w:r>
-    </w:p>
-    <w:p>
-      <w:pPr>
-        <w:spacing w:after="200" w:before="200" w:line="360" w:lineRule="auto"/>
-        <w:ind w:firstLine="720"/>
-        <w:rPr/>
-      </w:pPr>
-      <w:r>
-        <w:rPr>
-          <w:rtl w:val="0"/>
-        </w:rPr>
-      </w:r>
-    </w:p>
-    <w:p>
-      <w:pPr>
-        <w:spacing w:after="200" w:before="200" w:line="360" w:lineRule="auto"/>
-        <w:ind w:firstLine="720"/>
-        <w:rPr/>
-      </w:pPr>
-      <w:r>
-        <w:rPr>
-          <w:rtl w:val="0"/>
-        </w:rPr>
-      </w:r>
-    </w:p>
-    <w:p>
-      <w:pPr>
-        <w:spacing w:after="200" w:before="200" w:line="360" w:lineRule="auto"/>
-        <w:ind w:firstLine="720"/>
-        <w:rPr/>
-      </w:pPr>
-      <w:r>
-        <w:rPr>
-          <w:rtl w:val="0"/>
-        </w:rPr>
-      </w:r>
-    </w:p>
-    <w:p>
-      <w:pPr>
-        <w:spacing w:after="200" w:before="200" w:line="360" w:lineRule="auto"/>
-        <w:ind w:firstLine="720"/>
-        <w:rPr/>
-      </w:pPr>
-      <w:r>
-        <w:rPr>
-          <w:rtl w:val="0"/>
-        </w:rPr>
-      </w:r>
-    </w:p>
-    <w:p>
-      <w:pPr>
-        <w:spacing w:after="200" w:before="200" w:line="360" w:lineRule="auto"/>
-        <w:ind w:firstLine="720"/>
-        <w:rPr/>
-      </w:pPr>
-      <w:r>
-        <w:rPr>
-          <w:rtl w:val="0"/>
-        </w:rPr>
-      </w:r>
-    </w:p>
-    <w:p>
-      <w:pPr>
-        <w:spacing w:after="200" w:before="200" w:line="360" w:lineRule="auto"/>
-        <w:ind w:firstLine="720"/>
-        <w:rPr/>
-      </w:pPr>
+      <w:r>
+        <w:br w:type="page"/>
+      </w:r>
       <w:r>
         <w:rPr>
           <w:rtl w:val="0"/>
@@ -7855,6 +7877,7 @@
     <w:p>
       <w:pPr>
         <w:spacing w:line="360" w:lineRule="auto"/>
+        <w:ind w:left="720" w:firstLine="0"/>
         <w:rPr/>
       </w:pPr>
       <w:r>
@@ -8005,24 +8028,12 @@
     </w:p>
     <w:p>
       <w:pPr>
-        <w:spacing w:after="200" w:before="200" w:line="360" w:lineRule="auto"/>
-        <w:ind w:left="1440" w:firstLine="0"/>
-        <w:rPr/>
-      </w:pPr>
-      <w:r>
-        <w:rPr>
-          <w:rtl w:val="0"/>
-        </w:rPr>
-      </w:r>
-    </w:p>
-    <w:p>
-      <w:pPr>
         <w:pStyle w:val="Heading2"/>
         <w:numPr>
           <w:ilvl w:val="1"/>
           <w:numId w:val="3"/>
         </w:numPr>
-        <w:spacing w:line="360" w:lineRule="auto"/>
+        <w:spacing w:after="0" w:before="200" w:line="360" w:lineRule="auto"/>
         <w:ind w:left="420" w:hanging="278.2677165354329"/>
         <w:rPr/>
       </w:pPr>
@@ -8037,20 +8048,46 @@
     </w:p>
     <w:p>
       <w:pPr>
-        <w:spacing w:line="360" w:lineRule="auto"/>
-        <w:ind w:left="780" w:firstLine="0"/>
-        <w:rPr/>
-      </w:pPr>
-      <w:r>
-        <w:rPr>
-          <w:rtl w:val="0"/>
-        </w:rPr>
-        <w:t xml:space="preserve">Feasibility study has been carried out on the following basis:</w:t>
-      </w:r>
-      <w:r>
-        <w:rPr>
-          <w:rtl w:val="0"/>
-        </w:rPr>
+        <w:pStyle w:val="Heading2"/>
+        <w:numPr>
+          <w:ilvl w:val="2"/>
+          <w:numId w:val="3"/>
+        </w:numPr>
+        <w:spacing w:after="0" w:before="200" w:line="360" w:lineRule="auto"/>
+        <w:rPr/>
+      </w:pPr>
+      <w:bookmarkStart w:colFirst="0" w:colLast="0" w:name="_wyct2ly7am6v" w:id="28"/>
+      <w:bookmarkEnd w:id="28"/>
+      <w:r>
+        <w:rPr>
+          <w:b w:val="1"/>
+          <w:rtl w:val="0"/>
+        </w:rPr>
+        <w:t xml:space="preserve">Economic Feasibility</w:t>
+      </w:r>
+      <w:r>
+        <w:rPr>
+          <w:rtl w:val="0"/>
+        </w:rPr>
+      </w:r>
+    </w:p>
+    <w:p>
+      <w:pPr>
+        <w:pStyle w:val="Heading2"/>
+        <w:spacing w:after="0" w:before="200" w:line="360" w:lineRule="auto"/>
+        <w:ind w:left="720" w:firstLine="0"/>
+        <w:rPr>
+          <w:b w:val="0"/>
+        </w:rPr>
+      </w:pPr>
+      <w:bookmarkStart w:colFirst="0" w:colLast="0" w:name="_7vlcz1p2vu2v" w:id="29"/>
+      <w:bookmarkEnd w:id="29"/>
+      <w:r>
+        <w:rPr>
+          <w:b w:val="0"/>
+          <w:rtl w:val="0"/>
+        </w:rPr>
+        <w:t xml:space="preserve">This addresses whether the project is cost-effective and worth investing in. This is a pretty simple project developed in C, so the development cost is minimal. If the students or in-house develop it, the cost is negligible. If outsourced, the cost depends on the developer's rate.</w:t>
       </w:r>
     </w:p>
     <w:p>
@@ -8061,44 +8098,6 @@
         </w:numPr>
         <w:spacing w:line="360" w:lineRule="auto"/>
         <w:ind w:left="0" w:firstLine="0"/>
-        <w:rPr/>
-      </w:pPr>
-      <w:r>
-        <w:rPr>
-          <w:b w:val="1"/>
-          <w:rtl w:val="0"/>
-        </w:rPr>
-        <w:t xml:space="preserve">Economic Feasibility</w:t>
-      </w:r>
-    </w:p>
-    <w:p>
-      <w:pPr>
-        <w:spacing w:after="240" w:before="240" w:line="360" w:lineRule="auto"/>
-        <w:ind w:firstLine="425.19685039370086"/>
-        <w:rPr>
-          <w:b w:val="1"/>
-        </w:rPr>
-      </w:pPr>
-      <w:r>
-        <w:rPr>
-          <w:rtl w:val="0"/>
-        </w:rPr>
-        <w:t xml:space="preserve">This addresses whether the project is cost-effective and worth investing in. This is a pretty simple project developed in C, so the development cost is minimal. If the students or in-house develop it, the cost is negligible. If outsourced, the cost depends on the developer's rate.</w:t>
-      </w:r>
-      <w:r>
-        <w:rPr>
-          <w:rtl w:val="0"/>
-        </w:rPr>
-      </w:r>
-    </w:p>
-    <w:p>
-      <w:pPr>
-        <w:numPr>
-          <w:ilvl w:val="2"/>
-          <w:numId w:val="3"/>
-        </w:numPr>
-        <w:spacing w:line="360" w:lineRule="auto"/>
-        <w:ind w:left="0" w:firstLine="0"/>
         <w:rPr>
           <w:b w:val="1"/>
           <w:u w:val="none"/>
@@ -8114,9 +8113,11 @@
     </w:p>
     <w:p>
       <w:pPr>
-        <w:spacing w:after="240" w:before="240" w:line="360" w:lineRule="auto"/>
-        <w:ind w:firstLine="425.19685039370086"/>
-        <w:rPr/>
+        <w:spacing w:line="360" w:lineRule="auto"/>
+        <w:ind w:left="720" w:firstLine="0"/>
+        <w:rPr>
+          <w:b w:val="1"/>
+        </w:rPr>
       </w:pPr>
       <w:r>
         <w:rPr>
@@ -8124,39 +8125,6 @@
         </w:rPr>
         <w:t xml:space="preserve">This considers whether the system meets user requirements and is also easy to use. Simple interface for teachers/admins to input and update results, Speedy and accurate retrieval of student records. secured access, Ease of Use, Error Handling, Input validation, data integrity, and Maintenance are the key factors.</w:t>
       </w:r>
-    </w:p>
-    <w:p>
-      <w:pPr>
-        <w:spacing w:line="360" w:lineRule="auto"/>
-        <w:ind w:left="1133.858267716535" w:firstLine="0"/>
-        <w:rPr>
-          <w:b w:val="1"/>
-        </w:rPr>
-      </w:pPr>
-      <w:r>
-        <w:rPr>
-          <w:rtl w:val="0"/>
-        </w:rPr>
-      </w:r>
-    </w:p>
-    <w:p>
-      <w:pPr>
-        <w:spacing w:after="240" w:before="240" w:line="360" w:lineRule="auto"/>
-        <w:ind w:firstLine="720.0000000000001"/>
-        <w:rPr/>
-      </w:pPr>
-      <w:r>
-        <w:rPr>
-          <w:rtl w:val="0"/>
-        </w:rPr>
-      </w:r>
-    </w:p>
-    <w:p>
-      <w:pPr>
-        <w:spacing w:after="240" w:before="240" w:line="360" w:lineRule="auto"/>
-        <w:ind w:firstLine="720.0000000000001"/>
-        <w:rPr/>
-      </w:pPr>
       <w:r>
         <w:rPr>
           <w:rtl w:val="0"/>
@@ -8174,8 +8142,8 @@
         <w:ind w:left="360" w:hanging="360"/>
         <w:rPr/>
       </w:pPr>
-      <w:bookmarkStart w:colFirst="0" w:colLast="0" w:name="_2bn6wsx" w:id="28"/>
-      <w:bookmarkEnd w:id="28"/>
+      <w:bookmarkStart w:colFirst="0" w:colLast="0" w:name="_2bn6wsx" w:id="30"/>
+      <w:bookmarkEnd w:id="30"/>
       <w:r>
         <w:rPr>
           <w:rtl w:val="0"/>
@@ -8193,8 +8161,8 @@
         <w:spacing w:after="120" w:before="240" w:beforeAutospacing="0" w:line="360" w:lineRule="auto"/>
         <w:ind w:left="780" w:hanging="638.2677165354329"/>
       </w:pPr>
-      <w:bookmarkStart w:colFirst="0" w:colLast="0" w:name="_tjmsgc6p17uh" w:id="29"/>
-      <w:bookmarkEnd w:id="29"/>
+      <w:bookmarkStart w:colFirst="0" w:colLast="0" w:name="_tjmsgc6p17uh" w:id="31"/>
+      <w:bookmarkEnd w:id="31"/>
       <w:r>
         <w:rPr>
           <w:rtl w:val="0"/>
@@ -8225,8 +8193,8 @@
         <w:spacing w:after="120" w:before="360" w:line="360" w:lineRule="auto"/>
         <w:ind w:left="780" w:hanging="638.2677165354329"/>
       </w:pPr>
-      <w:bookmarkStart w:colFirst="0" w:colLast="0" w:name="_s6qpg29ufnx2" w:id="30"/>
-      <w:bookmarkEnd w:id="30"/>
+      <w:bookmarkStart w:colFirst="0" w:colLast="0" w:name="_s6qpg29ufnx2" w:id="32"/>
+      <w:bookmarkEnd w:id="32"/>
       <w:r>
         <w:rPr>
           <w:rtl w:val="0"/>
@@ -8368,8 +8336,8 @@
         <w:spacing w:after="80" w:line="360" w:lineRule="auto"/>
         <w:ind w:firstLine="0"/>
       </w:pPr>
-      <w:bookmarkStart w:colFirst="0" w:colLast="0" w:name="_yffvo4abeduy" w:id="31"/>
-      <w:bookmarkEnd w:id="31"/>
+      <w:bookmarkStart w:colFirst="0" w:colLast="0" w:name="_yffvo4abeduy" w:id="33"/>
+      <w:bookmarkEnd w:id="33"/>
       <w:r>
         <w:rPr>
           <w:rtl w:val="0"/>
@@ -8386,8 +8354,8 @@
           <w:b w:val="0"/>
         </w:rPr>
       </w:pPr>
-      <w:bookmarkStart w:colFirst="0" w:colLast="0" w:name="_u8sv24ewcq3b" w:id="32"/>
-      <w:bookmarkEnd w:id="32"/>
+      <w:bookmarkStart w:colFirst="0" w:colLast="0" w:name="_u8sv24ewcq3b" w:id="34"/>
+      <w:bookmarkEnd w:id="34"/>
       <w:r>
         <w:rPr>
           <w:b w:val="0"/>
@@ -8411,8 +8379,8 @@
         <w:spacing w:after="80" w:line="360" w:lineRule="auto"/>
         <w:ind w:firstLine="0"/>
       </w:pPr>
-      <w:bookmarkStart w:colFirst="0" w:colLast="0" w:name="_zh51kxjyellz" w:id="33"/>
-      <w:bookmarkEnd w:id="33"/>
+      <w:bookmarkStart w:colFirst="0" w:colLast="0" w:name="_zh51kxjyellz" w:id="35"/>
+      <w:bookmarkEnd w:id="35"/>
       <w:r>
         <w:rPr>
           <w:rtl w:val="0"/>
@@ -8450,30 +8418,29 @@
         </w:rPr>
         <w:t xml:space="preserve">Data Flow:</w:t>
       </w:r>
-    </w:p>
-    <w:p>
-      <w:pPr>
-        <w:spacing w:line="360" w:lineRule="auto"/>
-        <w:rPr/>
-      </w:pPr>
-      <w:r>
-        <w:rPr>
-          <w:b w:val="1"/>
-        </w:rPr>
+      <w:r>
         <w:drawing>
-          <wp:inline distB="114300" distT="114300" distL="114300" distR="114300">
+          <wp:anchor allowOverlap="1" behindDoc="0" distB="114300" distT="114300" distL="114300" distR="114300" hidden="0" layoutInCell="1" locked="0" relativeHeight="0" simplePos="0">
+            <wp:simplePos x="0" y="0"/>
+            <wp:positionH relativeFrom="column">
+              <wp:posOffset>304800</wp:posOffset>
+            </wp:positionH>
+            <wp:positionV relativeFrom="paragraph">
+              <wp:posOffset>476250</wp:posOffset>
+            </wp:positionV>
             <wp:extent cx="5205600" cy="1638300"/>
             <wp:effectExtent b="0" l="0" r="0" t="0"/>
-            <wp:docPr id="4" name="image1.png"/>
+            <wp:wrapSquare wrapText="bothSides" distB="114300" distT="114300" distL="114300" distR="114300"/>
+            <wp:docPr descr="flowchart diagram for modular data flow in the program" id="7" name="image8.png"/>
             <a:graphic>
               <a:graphicData uri="http://schemas.openxmlformats.org/drawingml/2006/picture">
                 <pic:pic>
                   <pic:nvPicPr>
-                    <pic:cNvPr id="0" name="image1.png"/>
+                    <pic:cNvPr descr="flowchart diagram for modular data flow in the program" id="0" name="image8.png"/>
                     <pic:cNvPicPr preferRelativeResize="0"/>
                   </pic:nvPicPr>
                   <pic:blipFill>
-                    <a:blip r:embed="rId72"/>
+                    <a:blip r:embed="rId71"/>
                     <a:srcRect b="0" l="0" r="0" t="0"/>
                     <a:stretch>
                       <a:fillRect/>
@@ -8490,9 +8457,15 @@
                 </pic:pic>
               </a:graphicData>
             </a:graphic>
-          </wp:inline>
+          </wp:anchor>
         </w:drawing>
       </w:r>
+    </w:p>
+    <w:p>
+      <w:pPr>
+        <w:spacing w:line="360" w:lineRule="auto"/>
+        <w:rPr/>
+      </w:pPr>
       <w:r>
         <w:rPr>
           <w:b w:val="1"/>
@@ -8583,8 +8556,8 @@
         <w:ind w:firstLine="0"/>
         <w:jc w:val="both"/>
       </w:pPr>
-      <w:bookmarkStart w:colFirst="0" w:colLast="0" w:name="_c6gat2ad93e1" w:id="34"/>
-      <w:bookmarkEnd w:id="34"/>
+      <w:bookmarkStart w:colFirst="0" w:colLast="0" w:name="_c6gat2ad93e1" w:id="36"/>
+      <w:bookmarkEnd w:id="36"/>
       <w:r>
         <w:rPr>
           <w:rtl w:val="0"/>
@@ -8602,8 +8575,8 @@
           <w:b w:val="0"/>
         </w:rPr>
       </w:pPr>
-      <w:bookmarkStart w:colFirst="0" w:colLast="0" w:name="_g6kkh9c3j9m" w:id="35"/>
-      <w:bookmarkEnd w:id="35"/>
+      <w:bookmarkStart w:colFirst="0" w:colLast="0" w:name="_g6kkh9c3j9m" w:id="37"/>
+      <w:bookmarkEnd w:id="37"/>
       <w:r>
         <w:rPr>
           <w:b w:val="0"/>
@@ -8714,16 +8687,16 @@
           <wp:inline distB="114300" distT="114300" distL="114300" distR="114300">
             <wp:extent cx="5205600" cy="3429000"/>
             <wp:effectExtent b="0" l="0" r="0" t="0"/>
-            <wp:docPr id="10" name="image7.png"/>
+            <wp:docPr id="9" name="image1.png"/>
             <a:graphic>
               <a:graphicData uri="http://schemas.openxmlformats.org/drawingml/2006/picture">
                 <pic:pic>
                   <pic:nvPicPr>
-                    <pic:cNvPr id="0" name="image7.png"/>
+                    <pic:cNvPr id="0" name="image1.png"/>
                     <pic:cNvPicPr preferRelativeResize="0"/>
                   </pic:nvPicPr>
                   <pic:blipFill>
-                    <a:blip r:embed="rId73"/>
+                    <a:blip r:embed="rId72"/>
                     <a:srcRect b="0" l="0" r="0" t="0"/>
                     <a:stretch>
                       <a:fillRect/>
@@ -8778,8 +8751,8 @@
         <w:spacing w:after="200" w:line="360" w:lineRule="auto"/>
         <w:jc w:val="both"/>
       </w:pPr>
-      <w:bookmarkStart w:colFirst="0" w:colLast="0" w:name="_udfpm1csqm6k" w:id="36"/>
-      <w:bookmarkEnd w:id="36"/>
+      <w:bookmarkStart w:colFirst="0" w:colLast="0" w:name="_udfpm1csqm6k" w:id="38"/>
+      <w:bookmarkEnd w:id="38"/>
       <w:r>
         <w:rPr>
           <w:rtl w:val="0"/>
@@ -8819,8 +8792,8 @@
         <w:ind w:left="360" w:hanging="360"/>
         <w:rPr/>
       </w:pPr>
-      <w:bookmarkStart w:colFirst="0" w:colLast="0" w:name="_2p2csry" w:id="37"/>
-      <w:bookmarkEnd w:id="37"/>
+      <w:bookmarkStart w:colFirst="0" w:colLast="0" w:name="_2p2csry" w:id="39"/>
+      <w:bookmarkEnd w:id="39"/>
       <w:r>
         <w:rPr>
           <w:rtl w:val="0"/>
@@ -9009,168 +8982,9 @@
         </w:rPr>
         <w:t xml:space="preserve">From the menu when the number 4 is selected from the keyboard, the system closes itself down. It is to be noted that one may only press this after completion of tasks for that session. Otherwise the system needs to be started once again.</w:t>
       </w:r>
-    </w:p>
-    <w:p>
-      <w:pPr>
-        <w:spacing w:line="360" w:lineRule="auto"/>
-        <w:ind w:left="720" w:firstLine="0"/>
-        <w:rPr/>
-      </w:pPr>
-      <w:r>
-        <w:rPr>
-          <w:rtl w:val="0"/>
-        </w:rPr>
-      </w:r>
-    </w:p>
-    <w:p>
-      <w:pPr>
-        <w:spacing w:line="360" w:lineRule="auto"/>
-        <w:ind w:left="720" w:firstLine="0"/>
-        <w:rPr/>
-      </w:pPr>
-      <w:r>
-        <w:rPr>
-          <w:rtl w:val="0"/>
-        </w:rPr>
-      </w:r>
-    </w:p>
-    <w:p>
-      <w:pPr>
-        <w:spacing w:line="360" w:lineRule="auto"/>
-        <w:ind w:left="720" w:firstLine="0"/>
-        <w:rPr/>
-      </w:pPr>
-      <w:r>
-        <w:rPr>
-          <w:rtl w:val="0"/>
-        </w:rPr>
-      </w:r>
-    </w:p>
-    <w:p>
-      <w:pPr>
-        <w:spacing w:line="360" w:lineRule="auto"/>
-        <w:ind w:left="720" w:firstLine="0"/>
-        <w:rPr/>
-      </w:pPr>
-      <w:r>
-        <w:rPr>
-          <w:rtl w:val="0"/>
-        </w:rPr>
-      </w:r>
-    </w:p>
-    <w:p>
-      <w:pPr>
-        <w:spacing w:line="360" w:lineRule="auto"/>
-        <w:ind w:left="720" w:firstLine="0"/>
-        <w:rPr/>
-      </w:pPr>
-      <w:r>
-        <w:rPr>
-          <w:rtl w:val="0"/>
-        </w:rPr>
-      </w:r>
-    </w:p>
-    <w:p>
-      <w:pPr>
-        <w:spacing w:line="360" w:lineRule="auto"/>
-        <w:ind w:left="720" w:firstLine="0"/>
-        <w:rPr/>
-      </w:pPr>
-      <w:r>
-        <w:rPr>
-          <w:rtl w:val="0"/>
-        </w:rPr>
-      </w:r>
-    </w:p>
-    <w:p>
-      <w:pPr>
-        <w:spacing w:line="360" w:lineRule="auto"/>
-        <w:ind w:left="720" w:firstLine="0"/>
-        <w:rPr/>
-      </w:pPr>
-      <w:r>
-        <w:rPr>
-          <w:rtl w:val="0"/>
-        </w:rPr>
-      </w:r>
-    </w:p>
-    <w:p>
-      <w:pPr>
-        <w:spacing w:line="360" w:lineRule="auto"/>
-        <w:ind w:left="720" w:firstLine="0"/>
-        <w:rPr/>
-      </w:pPr>
-      <w:r>
-        <w:rPr>
-          <w:rtl w:val="0"/>
-        </w:rPr>
-      </w:r>
-    </w:p>
-    <w:p>
-      <w:pPr>
-        <w:spacing w:line="360" w:lineRule="auto"/>
-        <w:ind w:left="720" w:firstLine="0"/>
-        <w:rPr/>
-      </w:pPr>
-      <w:r>
-        <w:rPr>
-          <w:rtl w:val="0"/>
-        </w:rPr>
-      </w:r>
-    </w:p>
-    <w:p>
-      <w:pPr>
-        <w:spacing w:line="360" w:lineRule="auto"/>
-        <w:ind w:left="720" w:firstLine="0"/>
-        <w:rPr/>
-      </w:pPr>
-      <w:r>
-        <w:rPr>
-          <w:rtl w:val="0"/>
-        </w:rPr>
-      </w:r>
-    </w:p>
-    <w:p>
-      <w:pPr>
-        <w:spacing w:line="360" w:lineRule="auto"/>
-        <w:ind w:left="720" w:firstLine="0"/>
-        <w:rPr/>
-      </w:pPr>
-      <w:r>
-        <w:rPr>
-          <w:rtl w:val="0"/>
-        </w:rPr>
-      </w:r>
-    </w:p>
-    <w:p>
-      <w:pPr>
-        <w:spacing w:line="360" w:lineRule="auto"/>
-        <w:ind w:left="720" w:firstLine="0"/>
-        <w:rPr/>
-      </w:pPr>
-      <w:r>
-        <w:rPr>
-          <w:rtl w:val="0"/>
-        </w:rPr>
-      </w:r>
-    </w:p>
-    <w:p>
-      <w:pPr>
-        <w:spacing w:line="360" w:lineRule="auto"/>
-        <w:ind w:left="720" w:firstLine="0"/>
-        <w:rPr/>
-      </w:pPr>
-      <w:r>
-        <w:rPr>
-          <w:rtl w:val="0"/>
-        </w:rPr>
-      </w:r>
-    </w:p>
-    <w:p>
-      <w:pPr>
-        <w:spacing w:line="360" w:lineRule="auto"/>
-        <w:rPr/>
-      </w:pPr>
+      <w:r>
+        <w:br w:type="page"/>
+      </w:r>
       <w:r>
         <w:rPr>
           <w:rtl w:val="0"/>
@@ -9188,8 +9002,8 @@
         <w:ind w:left="360" w:hanging="360"/>
         <w:rPr/>
       </w:pPr>
-      <w:bookmarkStart w:colFirst="0" w:colLast="0" w:name="_ihv636" w:id="38"/>
-      <w:bookmarkEnd w:id="38"/>
+      <w:bookmarkStart w:colFirst="0" w:colLast="0" w:name="_ihv636" w:id="40"/>
+      <w:bookmarkEnd w:id="40"/>
       <w:r>
         <w:rPr>
           <w:rtl w:val="0"/>
@@ -9222,7 +9036,7 @@
           <wp:inline distB="114300" distT="114300" distL="114300" distR="114300">
             <wp:extent cx="3595688" cy="2444400"/>
             <wp:effectExtent b="0" l="0" r="0" t="0"/>
-            <wp:docPr id="9" name="image3.png"/>
+            <wp:docPr id="8" name="image3.png"/>
             <a:graphic>
               <a:graphicData uri="http://schemas.openxmlformats.org/drawingml/2006/picture">
                 <pic:pic>
@@ -9231,7 +9045,7 @@
                     <pic:cNvPicPr preferRelativeResize="0"/>
                   </pic:nvPicPr>
                   <pic:blipFill>
-                    <a:blip r:embed="rId74"/>
+                    <a:blip r:embed="rId73"/>
                     <a:srcRect b="0" l="0" r="0" t="0"/>
                     <a:stretch>
                       <a:fillRect/>
@@ -9264,8 +9078,8 @@
         <w:jc w:val="center"/>
         <w:rPr/>
       </w:pPr>
-      <w:bookmarkStart w:colFirst="0" w:colLast="0" w:name="_no3hc0kj5h2" w:id="39"/>
-      <w:bookmarkEnd w:id="39"/>
+      <w:bookmarkStart w:colFirst="0" w:colLast="0" w:name="_no3hc0kj5h2" w:id="41"/>
+      <w:bookmarkEnd w:id="41"/>
       <w:r>
         <w:rPr>
           <w:b w:val="0"/>
@@ -9291,16 +9105,16 @@
           <wp:inline distB="114300" distT="114300" distL="114300" distR="114300">
             <wp:extent cx="5248275" cy="2914650"/>
             <wp:effectExtent b="0" l="0" r="0" t="0"/>
-            <wp:docPr id="6" name="image4.png"/>
+            <wp:docPr id="6" name="image2.png"/>
             <a:graphic>
               <a:graphicData uri="http://schemas.openxmlformats.org/drawingml/2006/picture">
                 <pic:pic>
                   <pic:nvPicPr>
-                    <pic:cNvPr id="0" name="image4.png"/>
+                    <pic:cNvPr id="0" name="image2.png"/>
                     <pic:cNvPicPr preferRelativeResize="0"/>
                   </pic:nvPicPr>
                   <pic:blipFill>
-                    <a:blip r:embed="rId75"/>
+                    <a:blip r:embed="rId74"/>
                     <a:srcRect b="0" l="0" r="0" t="0"/>
                     <a:stretch>
                       <a:fillRect/>
@@ -9336,8 +9150,8 @@
           <w:i w:val="1"/>
         </w:rPr>
       </w:pPr>
-      <w:bookmarkStart w:colFirst="0" w:colLast="0" w:name="_t10skd7npwlz" w:id="40"/>
-      <w:bookmarkEnd w:id="40"/>
+      <w:bookmarkStart w:colFirst="0" w:colLast="0" w:name="_t10skd7npwlz" w:id="42"/>
+      <w:bookmarkEnd w:id="42"/>
       <w:r>
         <w:rPr>
           <w:b w:val="0"/>
@@ -9369,16 +9183,16 @@
           <wp:inline distB="114300" distT="114300" distL="114300" distR="114300">
             <wp:extent cx="4848225" cy="2705100"/>
             <wp:effectExtent b="0" l="0" r="0" t="0"/>
-            <wp:docPr id="5" name="image8.png"/>
+            <wp:docPr id="5" name="image6.png"/>
             <a:graphic>
               <a:graphicData uri="http://schemas.openxmlformats.org/drawingml/2006/picture">
                 <pic:pic>
                   <pic:nvPicPr>
-                    <pic:cNvPr id="0" name="image8.png"/>
+                    <pic:cNvPr id="0" name="image6.png"/>
                     <pic:cNvPicPr preferRelativeResize="0"/>
                   </pic:nvPicPr>
                   <pic:blipFill>
-                    <a:blip r:embed="rId76"/>
+                    <a:blip r:embed="rId75"/>
                     <a:srcRect b="0" l="0" r="0" t="0"/>
                     <a:stretch>
                       <a:fillRect/>
@@ -9411,8 +9225,8 @@
         <w:jc w:val="center"/>
         <w:rPr/>
       </w:pPr>
-      <w:bookmarkStart w:colFirst="0" w:colLast="0" w:name="_gblnm98ocr9f" w:id="41"/>
-      <w:bookmarkEnd w:id="41"/>
+      <w:bookmarkStart w:colFirst="0" w:colLast="0" w:name="_gblnm98ocr9f" w:id="43"/>
+      <w:bookmarkEnd w:id="43"/>
       <w:r>
         <w:rPr>
           <w:b w:val="0"/>
@@ -9436,96 +9250,11 @@
         <w:rPr>
           <w:rtl w:val="0"/>
         </w:rPr>
-        <w:t xml:space="preserve">The reason the rank is displayed zero for student Nishanta is because a failing mark of less than 24 was given in one of the subjects which enabled it to just return GPA as 0. So it may be noted that 0 GPA means it is NG.</w:t>
-      </w:r>
-      <w:r>
-        <w:rPr>
-          <w:rtl w:val="0"/>
-        </w:rPr>
-      </w:r>
-    </w:p>
-    <w:p>
-      <w:pPr>
-        <w:spacing w:line="360" w:lineRule="auto"/>
-        <w:rPr/>
-      </w:pPr>
-      <w:r>
-        <w:rPr>
-          <w:rtl w:val="0"/>
-        </w:rPr>
-      </w:r>
-    </w:p>
-    <w:p>
-      <w:pPr>
-        <w:spacing w:line="360" w:lineRule="auto"/>
-        <w:rPr/>
-      </w:pPr>
-      <w:r>
-        <w:rPr>
-          <w:rtl w:val="0"/>
-        </w:rPr>
-      </w:r>
-    </w:p>
-    <w:p>
-      <w:pPr>
-        <w:spacing w:line="360" w:lineRule="auto"/>
-        <w:rPr/>
-      </w:pPr>
-      <w:r>
-        <w:rPr>
-          <w:rtl w:val="0"/>
-        </w:rPr>
-      </w:r>
-    </w:p>
-    <w:p>
-      <w:pPr>
-        <w:spacing w:line="360" w:lineRule="auto"/>
-        <w:rPr/>
-      </w:pPr>
-      <w:r>
-        <w:rPr>
-          <w:rtl w:val="0"/>
-        </w:rPr>
-      </w:r>
-    </w:p>
-    <w:p>
-      <w:pPr>
-        <w:spacing w:line="360" w:lineRule="auto"/>
-        <w:rPr/>
-      </w:pPr>
-      <w:r>
-        <w:rPr>
-          <w:rtl w:val="0"/>
-        </w:rPr>
-      </w:r>
-    </w:p>
-    <w:p>
-      <w:pPr>
-        <w:spacing w:line="360" w:lineRule="auto"/>
-        <w:rPr/>
-      </w:pPr>
-      <w:r>
-        <w:rPr>
-          <w:rtl w:val="0"/>
-        </w:rPr>
-      </w:r>
-    </w:p>
-    <w:p>
-      <w:pPr>
-        <w:spacing w:line="360" w:lineRule="auto"/>
-        <w:rPr/>
-      </w:pPr>
-      <w:r>
-        <w:rPr>
-          <w:rtl w:val="0"/>
-        </w:rPr>
-      </w:r>
-    </w:p>
-    <w:p>
-      <w:pPr>
-        <w:spacing w:line="360" w:lineRule="auto"/>
-        <w:rPr/>
-      </w:pPr>
+        <w:t xml:space="preserve">The reason the rank is displayed zero for student Nishanta is because a failing mark of less than 24 was given in one of the subjects which enabled it to just return GPA as 0. which is actually NG, this a plus point to be considered in the enhancement section.</w:t>
+      </w:r>
+      <w:r>
+        <w:br w:type="page"/>
+      </w:r>
       <w:r>
         <w:rPr>
           <w:rtl w:val="0"/>
@@ -9543,8 +9272,8 @@
         <w:ind w:left="360" w:hanging="360"/>
         <w:rPr/>
       </w:pPr>
-      <w:bookmarkStart w:colFirst="0" w:colLast="0" w:name="_vx1227" w:id="42"/>
-      <w:bookmarkEnd w:id="42"/>
+      <w:bookmarkStart w:colFirst="0" w:colLast="0" w:name="_vx1227" w:id="44"/>
+      <w:bookmarkEnd w:id="44"/>
       <w:r>
         <w:rPr>
           <w:rtl w:val="0"/>
@@ -9562,17 +9291,6 @@
           <w:rtl w:val="0"/>
         </w:rPr>
         <w:t xml:space="preserve">No matter what the project is, there are always rooms for future enhancements. A better UI can be adopted for a proper user friendly experience. An application can be made with this program with adequate privileges for students and teachers. </w:t>
-      </w:r>
-    </w:p>
-    <w:p>
-      <w:pPr>
-        <w:spacing w:line="360" w:lineRule="auto"/>
-        <w:rPr/>
-      </w:pPr>
-      <w:r>
-        <w:rPr>
-          <w:rtl w:val="0"/>
-        </w:rPr>
       </w:r>
     </w:p>
     <w:p>
@@ -9586,8 +9304,8 @@
         <w:ind w:left="360" w:hanging="360"/>
         <w:rPr/>
       </w:pPr>
-      <w:bookmarkStart w:colFirst="0" w:colLast="0" w:name="_3fwokq0" w:id="43"/>
-      <w:bookmarkEnd w:id="43"/>
+      <w:bookmarkStart w:colFirst="0" w:colLast="0" w:name="_3fwokq0" w:id="45"/>
+      <w:bookmarkEnd w:id="45"/>
       <w:r>
         <w:rPr>
           <w:rtl w:val="0"/>
@@ -9605,17 +9323,6 @@
           <w:rtl w:val="0"/>
         </w:rPr>
         <w:t xml:space="preserve">Overall, the project was a fun collaboration with fellows from backgrounds with similar interests. We pushed ourselves beyond our current knowledge and broadened the spectrum of what we know in this field. The process of overcoming the hurdles with working as a team really helped to ignite the spark of what is possible. </w:t>
-      </w:r>
-    </w:p>
-    <w:p>
-      <w:pPr>
-        <w:spacing w:line="360" w:lineRule="auto"/>
-        <w:rPr/>
-      </w:pPr>
-      <w:r>
-        <w:rPr>
-          <w:rtl w:val="0"/>
-        </w:rPr>
       </w:r>
     </w:p>
     <w:p>
@@ -9629,8 +9336,8 @@
         <w:ind w:left="360" w:hanging="360"/>
         <w:rPr/>
       </w:pPr>
-      <w:bookmarkStart w:colFirst="0" w:colLast="0" w:name="_1v1yuxt" w:id="44"/>
-      <w:bookmarkEnd w:id="44"/>
+      <w:bookmarkStart w:colFirst="0" w:colLast="0" w:name="_1v1yuxt" w:id="46"/>
+      <w:bookmarkEnd w:id="46"/>
       <w:r>
         <w:rPr>
           <w:rtl w:val="0"/>
@@ -9669,16 +9376,16 @@
           <wp:inline distB="114300" distT="114300" distL="114300" distR="114300">
             <wp:extent cx="5205600" cy="1473200"/>
             <wp:effectExtent b="0" l="0" r="0" t="0"/>
-            <wp:docPr id="3" name="image2.png"/>
+            <wp:docPr id="3" name="image4.png"/>
             <a:graphic>
               <a:graphicData uri="http://schemas.openxmlformats.org/drawingml/2006/picture">
                 <pic:pic>
                   <pic:nvPicPr>
-                    <pic:cNvPr id="0" name="image2.png"/>
+                    <pic:cNvPr id="0" name="image4.png"/>
                     <pic:cNvPicPr preferRelativeResize="0"/>
                   </pic:nvPicPr>
                   <pic:blipFill>
-                    <a:blip r:embed="rId77"/>
+                    <a:blip r:embed="rId76"/>
                     <a:srcRect b="0" l="0" r="0" t="0"/>
                     <a:stretch>
                       <a:fillRect/>
@@ -9711,8 +9418,8 @@
         <w:jc w:val="center"/>
         <w:rPr/>
       </w:pPr>
-      <w:bookmarkStart w:colFirst="0" w:colLast="0" w:name="_hjh7kv6pz3rs" w:id="45"/>
-      <w:bookmarkEnd w:id="45"/>
+      <w:bookmarkStart w:colFirst="0" w:colLast="0" w:name="_hjh7kv6pz3rs" w:id="47"/>
+      <w:bookmarkEnd w:id="47"/>
       <w:r>
         <w:rPr>
           <w:b w:val="0"/>
@@ -9729,45 +9436,29 @@
     </w:p>
     <w:p>
       <w:pPr>
-        <w:spacing w:line="360" w:lineRule="auto"/>
-        <w:rPr/>
-      </w:pPr>
-      <w:r>
-        <w:rPr>
-          <w:rtl w:val="0"/>
-        </w:rPr>
-      </w:r>
-    </w:p>
-    <w:p>
-      <w:pPr>
-        <w:spacing w:line="360" w:lineRule="auto"/>
-        <w:rPr/>
-      </w:pPr>
-      <w:r>
-        <w:rPr>
-          <w:rtl w:val="0"/>
-        </w:rPr>
-      </w:r>
-    </w:p>
-    <w:p>
-      <w:pPr>
-        <w:spacing w:line="360" w:lineRule="auto"/>
-        <w:rPr/>
-      </w:pPr>
-      <w:r>
-        <w:rPr>
-          <w:rtl w:val="0"/>
-        </w:rPr>
-      </w:r>
-    </w:p>
-    <w:p>
-      <w:pPr>
         <w:pStyle w:val="Heading1"/>
         <w:spacing w:line="360" w:lineRule="auto"/>
         <w:rPr/>
       </w:pPr>
-      <w:bookmarkStart w:colFirst="0" w:colLast="0" w:name="_4k668n3" w:id="46"/>
-      <w:bookmarkEnd w:id="46"/>
+      <w:bookmarkStart w:colFirst="0" w:colLast="0" w:name="_t52kmt2vn25q" w:id="48"/>
+      <w:bookmarkEnd w:id="48"/>
+      <w:r>
+        <w:br w:type="page"/>
+      </w:r>
+      <w:r>
+        <w:rPr>
+          <w:rtl w:val="0"/>
+        </w:rPr>
+      </w:r>
+    </w:p>
+    <w:p>
+      <w:pPr>
+        <w:pStyle w:val="Heading1"/>
+        <w:spacing w:line="360" w:lineRule="auto"/>
+        <w:rPr/>
+      </w:pPr>
+      <w:bookmarkStart w:colFirst="0" w:colLast="0" w:name="_4k668n3" w:id="49"/>
+      <w:bookmarkEnd w:id="49"/>
       <w:r>
         <w:rPr>
           <w:rtl w:val="0"/>
@@ -9784,7 +9475,7 @@
         <w:spacing w:after="0" w:afterAutospacing="0" w:before="240" w:line="360" w:lineRule="auto"/>
         <w:ind w:firstLine="56.69291338582678"/>
       </w:pPr>
-      <w:hyperlink r:id="rId78">
+      <w:hyperlink r:id="rId77">
         <w:r>
           <w:rPr>
             <w:color w:val="1155cc"/>
@@ -9809,7 +9500,7 @@
         <w:spacing w:after="0" w:afterAutospacing="0" w:before="0" w:beforeAutospacing="0" w:line="360" w:lineRule="auto"/>
         <w:ind w:firstLine="56.69291338582678"/>
       </w:pPr>
-      <w:hyperlink r:id="rId79">
+      <w:hyperlink r:id="rId78">
         <w:r>
           <w:rPr>
             <w:color w:val="1155cc"/>
@@ -9834,7 +9525,7 @@
         <w:spacing w:after="0" w:afterAutospacing="0" w:before="0" w:beforeAutospacing="0" w:line="360" w:lineRule="auto"/>
         <w:ind w:firstLine="56.69291338582678"/>
       </w:pPr>
-      <w:hyperlink r:id="rId80">
+      <w:hyperlink r:id="rId79">
         <w:r>
           <w:rPr>
             <w:color w:val="1155cc"/>
@@ -9859,7 +9550,7 @@
         <w:spacing w:after="0" w:afterAutospacing="0" w:before="0" w:beforeAutospacing="0" w:line="360" w:lineRule="auto"/>
         <w:ind w:firstLine="56.69291338582678"/>
       </w:pPr>
-      <w:hyperlink r:id="rId81">
+      <w:hyperlink r:id="rId80">
         <w:r>
           <w:rPr>
             <w:color w:val="1155cc"/>
@@ -9896,229 +9587,10 @@
         </w:rPr>
       </w:r>
     </w:p>
-    <w:p>
-      <w:pPr>
-        <w:spacing w:line="360" w:lineRule="auto"/>
-        <w:rPr>
-          <w:b w:val="1"/>
-          <w:u w:val="single"/>
-        </w:rPr>
-      </w:pPr>
-      <w:r>
-        <w:rPr>
-          <w:rtl w:val="0"/>
-        </w:rPr>
-      </w:r>
-    </w:p>
-    <w:p>
-      <w:pPr>
-        <w:spacing w:line="360" w:lineRule="auto"/>
-        <w:rPr>
-          <w:b w:val="1"/>
-          <w:u w:val="single"/>
-        </w:rPr>
-      </w:pPr>
-      <w:r>
-        <w:rPr>
-          <w:rtl w:val="0"/>
-        </w:rPr>
-      </w:r>
-    </w:p>
-    <w:p>
-      <w:pPr>
-        <w:spacing w:line="360" w:lineRule="auto"/>
-        <w:rPr>
-          <w:b w:val="1"/>
-          <w:u w:val="single"/>
-        </w:rPr>
-      </w:pPr>
-      <w:r>
-        <w:rPr>
-          <w:rtl w:val="0"/>
-        </w:rPr>
-      </w:r>
-    </w:p>
-    <w:p>
-      <w:pPr>
-        <w:spacing w:line="360" w:lineRule="auto"/>
-        <w:rPr>
-          <w:b w:val="1"/>
-          <w:u w:val="single"/>
-        </w:rPr>
-      </w:pPr>
-      <w:r>
-        <w:rPr>
-          <w:rtl w:val="0"/>
-        </w:rPr>
-      </w:r>
-    </w:p>
-    <w:p>
-      <w:pPr>
-        <w:spacing w:line="360" w:lineRule="auto"/>
-        <w:rPr>
-          <w:b w:val="1"/>
-          <w:u w:val="single"/>
-        </w:rPr>
-      </w:pPr>
-      <w:r>
-        <w:rPr>
-          <w:rtl w:val="0"/>
-        </w:rPr>
-      </w:r>
-    </w:p>
-    <w:p>
-      <w:pPr>
-        <w:spacing w:line="360" w:lineRule="auto"/>
-        <w:rPr>
-          <w:b w:val="1"/>
-          <w:u w:val="single"/>
-        </w:rPr>
-      </w:pPr>
-      <w:r>
-        <w:rPr>
-          <w:rtl w:val="0"/>
-        </w:rPr>
-      </w:r>
-    </w:p>
-    <w:p>
-      <w:pPr>
-        <w:spacing w:line="360" w:lineRule="auto"/>
-        <w:rPr>
-          <w:b w:val="1"/>
-          <w:u w:val="single"/>
-        </w:rPr>
-      </w:pPr>
-      <w:r>
-        <w:rPr>
-          <w:rtl w:val="0"/>
-        </w:rPr>
-      </w:r>
-    </w:p>
-    <w:p>
-      <w:pPr>
-        <w:spacing w:line="360" w:lineRule="auto"/>
-        <w:rPr>
-          <w:b w:val="1"/>
-          <w:u w:val="single"/>
-        </w:rPr>
-      </w:pPr>
-      <w:r>
-        <w:rPr>
-          <w:rtl w:val="0"/>
-        </w:rPr>
-      </w:r>
-    </w:p>
-    <w:p>
-      <w:pPr>
-        <w:spacing w:line="360" w:lineRule="auto"/>
-        <w:rPr>
-          <w:b w:val="1"/>
-          <w:u w:val="single"/>
-        </w:rPr>
-      </w:pPr>
-      <w:r>
-        <w:rPr>
-          <w:rtl w:val="0"/>
-        </w:rPr>
-      </w:r>
-    </w:p>
-    <w:p>
-      <w:pPr>
-        <w:spacing w:line="360" w:lineRule="auto"/>
-        <w:rPr>
-          <w:b w:val="1"/>
-          <w:u w:val="single"/>
-        </w:rPr>
-      </w:pPr>
-      <w:r>
-        <w:rPr>
-          <w:rtl w:val="0"/>
-        </w:rPr>
-      </w:r>
-    </w:p>
-    <w:p>
-      <w:pPr>
-        <w:spacing w:line="360" w:lineRule="auto"/>
-        <w:rPr>
-          <w:b w:val="1"/>
-          <w:u w:val="single"/>
-        </w:rPr>
-      </w:pPr>
-      <w:r>
-        <w:rPr>
-          <w:rtl w:val="0"/>
-        </w:rPr>
-      </w:r>
-    </w:p>
-    <w:p>
-      <w:pPr>
-        <w:spacing w:line="360" w:lineRule="auto"/>
-        <w:rPr>
-          <w:b w:val="1"/>
-          <w:u w:val="single"/>
-        </w:rPr>
-      </w:pPr>
-      <w:r>
-        <w:rPr>
-          <w:rtl w:val="0"/>
-        </w:rPr>
-      </w:r>
-    </w:p>
-    <w:p>
-      <w:pPr>
-        <w:spacing w:line="360" w:lineRule="auto"/>
-        <w:rPr>
-          <w:b w:val="1"/>
-          <w:u w:val="single"/>
-        </w:rPr>
-      </w:pPr>
-      <w:r>
-        <w:rPr>
-          <w:rtl w:val="0"/>
-        </w:rPr>
-      </w:r>
-    </w:p>
-    <w:p>
-      <w:pPr>
-        <w:keepNext w:val="0"/>
-        <w:keepLines w:val="0"/>
-        <w:pageBreakBefore w:val="0"/>
-        <w:widowControl w:val="1"/>
-        <w:pBdr>
-          <w:top w:space="0" w:sz="0" w:val="nil"/>
-          <w:left w:space="0" w:sz="0" w:val="nil"/>
-          <w:bottom w:space="0" w:sz="0" w:val="nil"/>
-          <w:right w:space="0" w:sz="0" w:val="nil"/>
-          <w:between w:space="0" w:sz="0" w:val="nil"/>
-        </w:pBdr>
-        <w:shd w:fill="auto" w:val="clear"/>
-        <w:spacing w:after="360" w:before="0" w:line="360" w:lineRule="auto"/>
-        <w:ind w:left="0" w:right="0" w:firstLine="0"/>
-        <w:jc w:val="both"/>
-        <w:rPr>
-          <w:rFonts w:ascii="Times New Roman" w:cs="Times New Roman" w:eastAsia="Times New Roman" w:hAnsi="Times New Roman"/>
-          <w:b w:val="0"/>
-          <w:i w:val="0"/>
-          <w:smallCaps w:val="0"/>
-          <w:strike w:val="0"/>
-          <w:color w:val="000000"/>
-          <w:sz w:val="24"/>
-          <w:szCs w:val="24"/>
-          <w:u w:val="none"/>
-          <w:shd w:fill="auto" w:val="clear"/>
-          <w:vertAlign w:val="baseline"/>
-        </w:rPr>
-      </w:pPr>
-      <w:r>
-        <w:rPr>
-          <w:rtl w:val="0"/>
-        </w:rPr>
-      </w:r>
-    </w:p>
     <w:sectPr>
-      <w:headerReference r:id="rId82" w:type="first"/>
-      <w:headerReference r:id="rId83" w:type="even"/>
-      <w:footerReference r:id="rId84" w:type="default"/>
+      <w:headerReference r:id="rId81" w:type="first"/>
+      <w:headerReference r:id="rId82" w:type="even"/>
+      <w:footerReference r:id="rId83" w:type="default"/>
       <w:type w:val="nextPage"/>
       <w:pgSz w:h="16839" w:w="11907" w:orient="portrait"/>
       <w:pgMar w:bottom="1440" w:top="1440" w:left="2160" w:right="1440" w:header="720" w:footer="720"/>

</xml_diff>